<commit_message>
updating cerner job experience info, profile Location to Panama, stackoverflow, github and iot freelance
</commit_message>
<xml_diff>
--- a/Artiom Lezcano Koretski - Resume.docx
+++ b/Artiom Lezcano Koretski - Resume.docx
@@ -47,14 +47,23 @@
           <w:rFonts w:ascii="Calibri" w:hAnsi="Calibri"/>
           <w:lang w:val="en-US"/>
         </w:rPr>
-        <w:t>, Panama</w:t>
-      </w:r>
-      <w:r>
-        <w:rPr>
-          <w:rFonts w:ascii="Calibri" w:hAnsi="Calibri"/>
-          <w:lang w:val="en-US"/>
-        </w:rPr>
-        <w:t xml:space="preserve"> | +507 6326 6073</w:t>
+        <w:t xml:space="preserve"> </w:t>
+      </w:r>
+      <w:r>
+        <w:rPr>
+          <w:rFonts w:ascii="Calibri" w:hAnsi="Calibri"/>
+          <w:lang w:val="en-US"/>
+        </w:rPr>
+        <w:t>| +</w:t>
+      </w:r>
+      <w:bookmarkStart w:id="0" w:name="_GoBack"/>
+      <w:bookmarkEnd w:id="0"/>
+      <w:r>
+        <w:rPr>
+          <w:rFonts w:ascii="Calibri" w:hAnsi="Calibri"/>
+          <w:lang w:val="en-US"/>
+        </w:rPr>
+        <w:t>507 6326 6073</w:t>
       </w:r>
       <w:r>
         <w:rPr>
@@ -90,6 +99,86 @@
           <w:t>artiomlk.com</w:t>
         </w:r>
       </w:hyperlink>
+      <w:r>
+        <w:rPr>
+          <w:rStyle w:val="Hyperlink"/>
+          <w:rFonts w:ascii="Calibri" w:hAnsi="Calibri"/>
+          <w:lang w:val="en-US"/>
+        </w:rPr>
+        <w:t xml:space="preserve"> </w:t>
+      </w:r>
+      <w:r>
+        <w:rPr>
+          <w:rFonts w:ascii="Calibri" w:hAnsi="Calibri"/>
+          <w:lang w:val="en-US"/>
+        </w:rPr>
+        <w:t>|</w:t>
+      </w:r>
+      <w:r>
+        <w:rPr>
+          <w:rFonts w:ascii="Calibri" w:hAnsi="Calibri"/>
+          <w:lang w:val="en-US"/>
+        </w:rPr>
+        <w:t xml:space="preserve"> </w:t>
+      </w:r>
+      <w:hyperlink r:id="rId8" w:history="1">
+        <w:r>
+          <w:rPr>
+            <w:rStyle w:val="Hyperlink"/>
+            <w:rFonts w:ascii="Calibri" w:hAnsi="Calibri"/>
+            <w:lang w:val="en-US"/>
+          </w:rPr>
+          <w:t>S</w:t>
+        </w:r>
+        <w:r>
+          <w:rPr>
+            <w:rStyle w:val="Hyperlink"/>
+            <w:rFonts w:ascii="Calibri" w:hAnsi="Calibri"/>
+            <w:lang w:val="en-US"/>
+          </w:rPr>
+          <w:t>tackOverflow</w:t>
+        </w:r>
+      </w:hyperlink>
+      <w:r>
+        <w:rPr>
+          <w:rFonts w:ascii="Calibri" w:hAnsi="Calibri"/>
+          <w:lang w:val="en-US"/>
+        </w:rPr>
+        <w:t xml:space="preserve"> </w:t>
+      </w:r>
+      <w:r>
+        <w:rPr>
+          <w:rFonts w:ascii="Calibri" w:hAnsi="Calibri"/>
+          <w:lang w:val="en-US"/>
+        </w:rPr>
+        <w:t>|</w:t>
+      </w:r>
+      <w:hyperlink r:id="rId9" w:history="1">
+        <w:r>
+          <w:rPr>
+            <w:rStyle w:val="Hyperlink"/>
+            <w:rFonts w:ascii="Calibri" w:hAnsi="Calibri"/>
+            <w:lang w:val="en-US"/>
+          </w:rPr>
+          <w:t>GitH</w:t>
+        </w:r>
+        <w:r>
+          <w:rPr>
+            <w:rStyle w:val="Hyperlink"/>
+            <w:rFonts w:ascii="Calibri" w:hAnsi="Calibri"/>
+            <w:lang w:val="en-US"/>
+          </w:rPr>
+          <w:t>u</w:t>
+        </w:r>
+        <w:r>
+          <w:rPr>
+            <w:rStyle w:val="Hyperlink"/>
+            <w:rFonts w:ascii="Calibri" w:hAnsi="Calibri"/>
+            <w:lang w:val="en-US"/>
+          </w:rPr>
+          <w:t>b</w:t>
+        </w:r>
+      </w:hyperlink>
     </w:p>
     <w:p>
       <w:pPr>
@@ -215,18 +304,26 @@
           <w:rFonts w:ascii="Calibri" w:hAnsi="Calibri" w:cstheme="majorHAnsi"/>
           <w:lang w:val="en-US"/>
         </w:rPr>
-        <w:t xml:space="preserve"> with experience in hardware and</w:t>
+        <w:t xml:space="preserve"> with experience in</w:t>
       </w:r>
       <w:r>
         <w:rPr>
           <w:rFonts w:ascii="Calibri" w:hAnsi="Calibri" w:cstheme="majorHAnsi"/>
           <w:lang w:val="en-US"/>
         </w:rPr>
-        <w:t xml:space="preserve"> software development such as</w:t>
+        <w:t xml:space="preserve"> </w:t>
       </w:r>
       <w:r>
         <w:rPr>
           <w:rFonts w:ascii="Calibri" w:hAnsi="Calibri" w:cstheme="majorHAnsi"/>
+          <w:b/>
+          <w:lang w:val="en-US"/>
+        </w:rPr>
+        <w:t>mobile</w:t>
+      </w:r>
+      <w:r>
+        <w:rPr>
+          <w:rFonts w:ascii="Calibri" w:hAnsi="Calibri" w:cstheme="majorHAnsi"/>
           <w:lang w:val="en-US"/>
         </w:rPr>
         <w:t xml:space="preserve"> </w:t>
@@ -237,30 +334,7 @@
           <w:b/>
           <w:lang w:val="en-US"/>
         </w:rPr>
-        <w:t>mobile</w:t>
-      </w:r>
-      <w:r>
-        <w:rPr>
-          <w:rFonts w:ascii="Calibri" w:hAnsi="Calibri" w:cstheme="majorHAnsi"/>
-          <w:lang w:val="en-US"/>
-        </w:rPr>
-        <w:t xml:space="preserve"> </w:t>
-      </w:r>
-      <w:r>
-        <w:rPr>
-          <w:rFonts w:ascii="Calibri" w:hAnsi="Calibri" w:cstheme="majorHAnsi"/>
-          <w:b/>
-          <w:lang w:val="en-US"/>
-        </w:rPr>
-        <w:t>app</w:t>
-      </w:r>
-      <w:r>
-        <w:rPr>
-          <w:rFonts w:ascii="Calibri" w:hAnsi="Calibri" w:cstheme="majorHAnsi"/>
-          <w:b/>
-          <w:lang w:val="en-US"/>
-        </w:rPr>
-        <w:t>s</w:t>
+        <w:t>development</w:t>
       </w:r>
       <w:r>
         <w:rPr>
@@ -448,22 +522,7 @@
           <w:rFonts w:ascii="Calibri" w:hAnsi="Calibri"/>
           <w:lang w:val="en-US"/>
         </w:rPr>
-        <w:t xml:space="preserve">Bachelor of Science (B.S.) in </w:t>
-      </w:r>
-      <w:r>
-        <w:rPr>
-          <w:rFonts w:ascii="Calibri" w:hAnsi="Calibri"/>
-          <w:b/>
-          <w:lang w:val="en-US"/>
-        </w:rPr>
-        <w:t>Computer Science</w:t>
-      </w:r>
-      <w:r>
-        <w:rPr>
-          <w:rFonts w:ascii="Calibri" w:hAnsi="Calibri"/>
-          <w:lang w:val="en-US"/>
-        </w:rPr>
-        <w:t xml:space="preserve"> (Second Degree)</w:t>
+        <w:t>Mathematic Minor</w:t>
       </w:r>
     </w:p>
     <w:p>
@@ -484,21 +543,50 @@
           <w:rFonts w:ascii="Calibri" w:hAnsi="Calibri"/>
           <w:lang w:val="en-US"/>
         </w:rPr>
+        <w:t xml:space="preserve">Bachelor of Science (B.S.) in </w:t>
+      </w:r>
+      <w:r>
+        <w:rPr>
+          <w:rFonts w:ascii="Calibri" w:hAnsi="Calibri"/>
+          <w:b/>
+          <w:lang w:val="en-US"/>
+        </w:rPr>
+        <w:t>Computer Science</w:t>
+      </w:r>
+      <w:r>
+        <w:rPr>
+          <w:rFonts w:ascii="Calibri" w:hAnsi="Calibri"/>
+          <w:lang w:val="en-US"/>
+        </w:rPr>
+        <w:t xml:space="preserve"> (Second Degree)</w:t>
+      </w:r>
+    </w:p>
+    <w:p>
+      <w:pPr>
+        <w:pStyle w:val="ListParagraph"/>
+        <w:numPr>
+          <w:ilvl w:val="1"/>
+          <w:numId w:val="1"/>
+        </w:numPr>
+        <w:spacing w:after="0"/>
+        <w:rPr>
+          <w:rFonts w:ascii="Calibri" w:hAnsi="Calibri"/>
+          <w:lang w:val="en-US"/>
+        </w:rPr>
+      </w:pPr>
+      <w:r>
+        <w:rPr>
+          <w:rFonts w:ascii="Calibri" w:hAnsi="Calibri"/>
+          <w:lang w:val="en-US"/>
+        </w:rPr>
+        <w:t xml:space="preserve">International Business </w:t>
+      </w:r>
+      <w:r>
+        <w:rPr>
+          <w:rFonts w:ascii="Calibri" w:hAnsi="Calibri"/>
+          <w:lang w:val="en-US"/>
+        </w:rPr>
         <w:t>Minor</w:t>
-      </w:r>
-      <w:r>
-        <w:rPr>
-          <w:rFonts w:ascii="Calibri" w:hAnsi="Calibri"/>
-          <w:lang w:val="en-US"/>
-        </w:rPr>
-        <w:t>s</w:t>
-      </w:r>
-      <w:r>
-        <w:rPr>
-          <w:rFonts w:ascii="Calibri" w:hAnsi="Calibri"/>
-          <w:lang w:val="en-US"/>
-        </w:rPr>
-        <w:t xml:space="preserve"> in International Business and Mathematics</w:t>
       </w:r>
     </w:p>
     <w:p>
@@ -626,827 +714,92 @@
           <w:sz w:val="24"/>
           <w:lang w:val="en-US"/>
         </w:rPr>
-        <w:t>PROGRAMMING</w:t>
-      </w:r>
-      <w:r>
-        <w:rPr>
+        <w:t>CERTIFICATIONS</w:t>
+      </w:r>
+    </w:p>
+    <w:p>
+      <w:pPr>
+        <w:pStyle w:val="ListParagraph"/>
+        <w:numPr>
+          <w:ilvl w:val="0"/>
+          <w:numId w:val="11"/>
+        </w:numPr>
+        <w:spacing w:after="0" w:line="240" w:lineRule="auto"/>
+        <w:rPr>
+          <w:rStyle w:val="Hyperlink"/>
           <w:rFonts w:ascii="Calibri" w:hAnsi="Calibri"/>
           <w:b/>
           <w:color w:val="1F4E79" w:themeColor="accent1" w:themeShade="80"/>
           <w:sz w:val="24"/>
-          <w:lang w:val="en-US"/>
-        </w:rPr>
-        <w:t xml:space="preserve"> SKILLS</w:t>
-      </w:r>
-    </w:p>
-    <w:p>
-      <w:pPr>
-        <w:pStyle w:val="ListParagraph"/>
-        <w:numPr>
-          <w:ilvl w:val="0"/>
-          <w:numId w:val="12"/>
-        </w:numPr>
+          <w:u w:val="none"/>
+          <w:lang w:val="en-US"/>
+        </w:rPr>
+      </w:pPr>
+      <w:r>
+        <w:rPr>
+          <w:rFonts w:ascii="Calibri" w:hAnsi="Calibri"/>
+          <w:b/>
+          <w:lang w:val="en-US"/>
+        </w:rPr>
+        <w:t xml:space="preserve">May 2018 </w:t>
+      </w:r>
+      <w:r>
+        <w:rPr>
+          <w:rFonts w:ascii="Calibri" w:hAnsi="Calibri"/>
+          <w:lang w:val="en-US"/>
+        </w:rPr>
+        <w:t xml:space="preserve">| </w:t>
+      </w:r>
+      <w:r>
+        <w:rPr>
+          <w:rFonts w:ascii="Calibri" w:hAnsi="Calibri"/>
+          <w:b/>
+          <w:lang w:val="en-US"/>
+        </w:rPr>
+        <w:t>Google</w:t>
+      </w:r>
+      <w:r>
+        <w:rPr>
+          <w:rFonts w:ascii="Calibri" w:hAnsi="Calibri"/>
+          <w:lang w:val="en-US"/>
+        </w:rPr>
+        <w:t xml:space="preserve"> </w:t>
+      </w:r>
+      <w:r>
+        <w:rPr>
+          <w:rFonts w:ascii="Calibri" w:hAnsi="Calibri"/>
+          <w:b/>
+          <w:lang w:val="en-US"/>
+        </w:rPr>
+        <w:t>Certified</w:t>
+      </w:r>
+      <w:r>
+        <w:rPr>
+          <w:rFonts w:ascii="Calibri" w:hAnsi="Calibri"/>
+          <w:lang w:val="en-US"/>
+        </w:rPr>
+        <w:t xml:space="preserve"> | </w:t>
+      </w:r>
+      <w:hyperlink r:id="rId10" w:history="1">
+        <w:r>
+          <w:rPr>
+            <w:rStyle w:val="Hyperlink"/>
+            <w:rFonts w:ascii="Calibri" w:hAnsi="Calibri"/>
+            <w:lang w:val="en-US"/>
+          </w:rPr>
+          <w:t>Associate Android Developer</w:t>
+        </w:r>
+      </w:hyperlink>
+    </w:p>
+    <w:p>
+      <w:pPr>
         <w:spacing w:after="0" w:line="240" w:lineRule="auto"/>
         <w:rPr>
           <w:rFonts w:ascii="Calibri" w:hAnsi="Calibri"/>
-          <w:b/>
-          <w:lang w:val="en-US"/>
-        </w:rPr>
-      </w:pPr>
-      <w:r>
-        <w:rPr>
-          <w:rFonts w:ascii="Calibri" w:hAnsi="Calibri"/>
-          <w:b/>
-          <w:lang w:val="en-US"/>
-        </w:rPr>
-        <w:t>Advanced</w:t>
-      </w:r>
-      <w:r>
-        <w:rPr>
-          <w:rFonts w:ascii="Calibri" w:hAnsi="Calibri"/>
-          <w:b/>
-          <w:lang w:val="en-US"/>
-        </w:rPr>
-        <w:t>:</w:t>
-      </w:r>
-    </w:p>
-    <w:p>
-      <w:pPr>
-        <w:pStyle w:val="ListParagraph"/>
-        <w:numPr>
-          <w:ilvl w:val="1"/>
-          <w:numId w:val="12"/>
-        </w:numPr>
-        <w:spacing w:after="0" w:line="240" w:lineRule="auto"/>
-        <w:rPr>
-          <w:rFonts w:ascii="Calibri" w:hAnsi="Calibri"/>
-          <w:lang w:val="en-US"/>
-        </w:rPr>
-      </w:pPr>
-      <w:r>
-        <w:rPr>
-          <w:rFonts w:ascii="Calibri" w:hAnsi="Calibri"/>
-          <w:lang w:val="en-US"/>
-        </w:rPr>
-        <w:t>Java and</w:t>
-      </w:r>
-      <w:r>
-        <w:rPr>
-          <w:rFonts w:ascii="Calibri" w:hAnsi="Calibri"/>
-          <w:lang w:val="en-US"/>
-        </w:rPr>
-        <w:t xml:space="preserve"> </w:t>
-      </w:r>
-      <w:proofErr w:type="spellStart"/>
-      <w:r>
-        <w:rPr>
-          <w:rFonts w:ascii="Calibri" w:hAnsi="Calibri"/>
-          <w:lang w:val="en-US"/>
-        </w:rPr>
-        <w:t>Kotlin</w:t>
-      </w:r>
-      <w:proofErr w:type="spellEnd"/>
-    </w:p>
-    <w:p>
-      <w:pPr>
-        <w:pStyle w:val="ListParagraph"/>
-        <w:numPr>
-          <w:ilvl w:val="1"/>
-          <w:numId w:val="12"/>
-        </w:numPr>
-        <w:spacing w:after="0" w:line="240" w:lineRule="auto"/>
-        <w:rPr>
-          <w:rFonts w:ascii="Calibri" w:hAnsi="Calibri"/>
-          <w:lang w:val="en-US"/>
-        </w:rPr>
-      </w:pPr>
-      <w:proofErr w:type="spellStart"/>
-      <w:r>
-        <w:rPr>
-          <w:rFonts w:ascii="Calibri" w:hAnsi="Calibri"/>
-          <w:lang w:val="en-US"/>
-        </w:rPr>
-        <w:t>JUnit</w:t>
-      </w:r>
-      <w:proofErr w:type="spellEnd"/>
-      <w:r>
-        <w:rPr>
-          <w:rFonts w:ascii="Calibri" w:hAnsi="Calibri"/>
-          <w:lang w:val="en-US"/>
-        </w:rPr>
-        <w:t xml:space="preserve">, </w:t>
-      </w:r>
-      <w:r>
-        <w:rPr>
-          <w:rFonts w:ascii="Calibri" w:hAnsi="Calibri"/>
-          <w:lang w:val="en-US"/>
-        </w:rPr>
-        <w:t xml:space="preserve">Cloud </w:t>
-      </w:r>
-      <w:proofErr w:type="spellStart"/>
-      <w:r>
-        <w:rPr>
-          <w:rFonts w:ascii="Calibri" w:hAnsi="Calibri"/>
-          <w:lang w:val="en-US"/>
-        </w:rPr>
-        <w:t>FireStore</w:t>
-      </w:r>
-      <w:proofErr w:type="spellEnd"/>
-      <w:r>
-        <w:rPr>
-          <w:rFonts w:ascii="Calibri" w:hAnsi="Calibri"/>
-          <w:lang w:val="en-US"/>
-        </w:rPr>
-        <w:t xml:space="preserve">, </w:t>
-      </w:r>
-      <w:proofErr w:type="spellStart"/>
-      <w:r>
-        <w:rPr>
-          <w:rFonts w:ascii="Calibri" w:hAnsi="Calibri"/>
-          <w:lang w:val="en-US"/>
-        </w:rPr>
-        <w:t>R</w:t>
-      </w:r>
-      <w:r>
-        <w:rPr>
-          <w:rFonts w:ascii="Calibri" w:hAnsi="Calibri"/>
-          <w:lang w:val="en-US"/>
-        </w:rPr>
-        <w:t>obolectric</w:t>
-      </w:r>
-      <w:proofErr w:type="spellEnd"/>
-      <w:r>
-        <w:rPr>
-          <w:rFonts w:ascii="Calibri" w:hAnsi="Calibri"/>
-          <w:lang w:val="en-US"/>
-        </w:rPr>
-        <w:t xml:space="preserve">, </w:t>
-      </w:r>
-      <w:proofErr w:type="spellStart"/>
-      <w:r>
-        <w:rPr>
-          <w:rFonts w:ascii="Calibri" w:hAnsi="Calibri"/>
-          <w:lang w:val="en-US"/>
-        </w:rPr>
-        <w:t>MockK</w:t>
-      </w:r>
-      <w:proofErr w:type="spellEnd"/>
-      <w:r>
-        <w:rPr>
-          <w:rFonts w:ascii="Calibri" w:hAnsi="Calibri"/>
-          <w:lang w:val="en-US"/>
-        </w:rPr>
-        <w:t xml:space="preserve">, </w:t>
-      </w:r>
-      <w:proofErr w:type="spellStart"/>
-      <w:r>
-        <w:rPr>
-          <w:rFonts w:ascii="Calibri" w:hAnsi="Calibri"/>
-          <w:lang w:val="en-US"/>
-        </w:rPr>
-        <w:t>Mockito</w:t>
-      </w:r>
-      <w:proofErr w:type="spellEnd"/>
-      <w:r>
-        <w:rPr>
-          <w:rFonts w:ascii="Calibri" w:hAnsi="Calibri"/>
-          <w:lang w:val="en-US"/>
-        </w:rPr>
-        <w:t>, XML and</w:t>
-      </w:r>
-      <w:r>
-        <w:rPr>
-          <w:rFonts w:ascii="Calibri" w:hAnsi="Calibri"/>
-          <w:lang w:val="en-US"/>
-        </w:rPr>
-        <w:t xml:space="preserve"> Firebase Test Lab</w:t>
-      </w:r>
-    </w:p>
-    <w:p>
-      <w:pPr>
-        <w:pStyle w:val="ListParagraph"/>
-        <w:numPr>
-          <w:ilvl w:val="0"/>
-          <w:numId w:val="12"/>
-        </w:numPr>
-        <w:spacing w:after="0" w:line="240" w:lineRule="auto"/>
-        <w:rPr>
-          <w:rFonts w:ascii="Calibri" w:hAnsi="Calibri"/>
-          <w:b/>
-          <w:lang w:val="en-US"/>
-        </w:rPr>
-      </w:pPr>
-      <w:r>
-        <w:rPr>
-          <w:rFonts w:ascii="Calibri" w:hAnsi="Calibri"/>
-          <w:b/>
-          <w:lang w:val="en-US"/>
-        </w:rPr>
-        <w:t>Intermediate</w:t>
-      </w:r>
-      <w:r>
-        <w:rPr>
-          <w:rFonts w:ascii="Calibri" w:hAnsi="Calibri"/>
-          <w:b/>
-          <w:lang w:val="en-US"/>
-        </w:rPr>
-        <w:t>:</w:t>
-      </w:r>
-    </w:p>
-    <w:p>
-      <w:pPr>
-        <w:pStyle w:val="ListParagraph"/>
-        <w:numPr>
-          <w:ilvl w:val="1"/>
-          <w:numId w:val="12"/>
-        </w:numPr>
-        <w:spacing w:after="0" w:line="240" w:lineRule="auto"/>
-        <w:rPr>
-          <w:rFonts w:ascii="Calibri" w:hAnsi="Calibri"/>
-          <w:lang w:val="en-US"/>
-        </w:rPr>
-      </w:pPr>
-      <w:r>
-        <w:rPr>
-          <w:rFonts w:ascii="Calibri" w:hAnsi="Calibri"/>
-          <w:lang w:val="en-US"/>
-        </w:rPr>
-        <w:t>Swift</w:t>
-      </w:r>
-      <w:r>
-        <w:rPr>
-          <w:rFonts w:ascii="Calibri" w:hAnsi="Calibri"/>
-          <w:lang w:val="en-US"/>
-        </w:rPr>
-        <w:t>, JavaScript, Ruby, SQL, C++, C and</w:t>
-      </w:r>
-      <w:r>
-        <w:rPr>
-          <w:rFonts w:ascii="Calibri" w:hAnsi="Calibri"/>
-          <w:lang w:val="en-US"/>
-        </w:rPr>
-        <w:t xml:space="preserve"> Verilog</w:t>
-      </w:r>
-    </w:p>
-    <w:p>
-      <w:pPr>
-        <w:pStyle w:val="ListParagraph"/>
-        <w:numPr>
-          <w:ilvl w:val="1"/>
-          <w:numId w:val="12"/>
-        </w:numPr>
-        <w:spacing w:after="0" w:line="240" w:lineRule="auto"/>
-        <w:rPr>
-          <w:rFonts w:ascii="Calibri" w:hAnsi="Calibri"/>
-          <w:lang w:val="en-US"/>
-        </w:rPr>
-      </w:pPr>
-      <w:r>
-        <w:rPr>
-          <w:rFonts w:ascii="Calibri" w:hAnsi="Calibri"/>
-          <w:lang w:val="en-US"/>
-        </w:rPr>
-        <w:t>React, React-</w:t>
-      </w:r>
-      <w:proofErr w:type="spellStart"/>
-      <w:r>
-        <w:rPr>
-          <w:rFonts w:ascii="Calibri" w:hAnsi="Calibri"/>
-          <w:lang w:val="en-US"/>
-        </w:rPr>
-        <w:t>redux</w:t>
-      </w:r>
-      <w:proofErr w:type="spellEnd"/>
-      <w:r>
-        <w:rPr>
-          <w:rFonts w:ascii="Calibri" w:hAnsi="Calibri"/>
-          <w:lang w:val="en-US"/>
-        </w:rPr>
-        <w:t>, React-router, React-sagas, Rai</w:t>
-      </w:r>
-      <w:r>
-        <w:rPr>
-          <w:rFonts w:ascii="Calibri" w:hAnsi="Calibri"/>
-          <w:lang w:val="en-US"/>
-        </w:rPr>
-        <w:t xml:space="preserve">ls, Jasmine, </w:t>
-      </w:r>
-      <w:proofErr w:type="spellStart"/>
-      <w:r>
-        <w:rPr>
-          <w:rFonts w:ascii="Calibri" w:hAnsi="Calibri"/>
-          <w:lang w:val="en-US"/>
-        </w:rPr>
-        <w:t>RSpec</w:t>
-      </w:r>
-      <w:proofErr w:type="spellEnd"/>
-      <w:r>
-        <w:rPr>
-          <w:rFonts w:ascii="Calibri" w:hAnsi="Calibri"/>
-          <w:lang w:val="en-US"/>
-        </w:rPr>
-        <w:t>,</w:t>
-      </w:r>
-      <w:r>
-        <w:rPr>
-          <w:rFonts w:ascii="Calibri" w:hAnsi="Calibri"/>
-          <w:lang w:val="en-US"/>
-        </w:rPr>
-        <w:t xml:space="preserve"> </w:t>
-      </w:r>
-      <w:r>
-        <w:rPr>
-          <w:rFonts w:ascii="Calibri" w:hAnsi="Calibri"/>
-          <w:lang w:val="en-US"/>
-        </w:rPr>
-        <w:t>NPM</w:t>
-      </w:r>
-      <w:bookmarkStart w:id="0" w:name="_GoBack"/>
-      <w:bookmarkEnd w:id="0"/>
-      <w:r>
-        <w:rPr>
-          <w:rFonts w:ascii="Calibri" w:hAnsi="Calibri"/>
-          <w:lang w:val="en-US"/>
-        </w:rPr>
-        <w:t>,</w:t>
-      </w:r>
-      <w:r>
-        <w:rPr>
-          <w:rFonts w:ascii="Calibri" w:hAnsi="Calibri"/>
-          <w:lang w:val="en-US"/>
-        </w:rPr>
-        <w:t xml:space="preserve"> Blue Steel and </w:t>
-      </w:r>
-      <w:r>
-        <w:rPr>
-          <w:rFonts w:ascii="Calibri" w:hAnsi="Calibri"/>
-          <w:lang w:val="en-US"/>
-        </w:rPr>
-        <w:t>Data Frames</w:t>
-      </w:r>
-    </w:p>
-    <w:p>
-      <w:pPr>
-        <w:pStyle w:val="ListParagraph"/>
-        <w:numPr>
-          <w:ilvl w:val="0"/>
-          <w:numId w:val="12"/>
-        </w:numPr>
-        <w:spacing w:after="0" w:line="240" w:lineRule="auto"/>
-        <w:rPr>
-          <w:rFonts w:ascii="Calibri" w:hAnsi="Calibri"/>
-          <w:lang w:val="en-US"/>
-        </w:rPr>
-      </w:pPr>
-      <w:r>
-        <w:rPr>
-          <w:rFonts w:ascii="Calibri" w:hAnsi="Calibri"/>
-          <w:b/>
-          <w:lang w:val="en-US"/>
-        </w:rPr>
-        <w:t>Novice</w:t>
-      </w:r>
-      <w:r>
-        <w:rPr>
-          <w:rFonts w:ascii="Calibri" w:hAnsi="Calibri"/>
-          <w:lang w:val="en-US"/>
-        </w:rPr>
-        <w:t>:</w:t>
-      </w:r>
-    </w:p>
-    <w:p>
-      <w:pPr>
-        <w:pStyle w:val="ListParagraph"/>
-        <w:numPr>
-          <w:ilvl w:val="1"/>
-          <w:numId w:val="12"/>
-        </w:numPr>
-        <w:spacing w:after="0" w:line="240" w:lineRule="auto"/>
-        <w:rPr>
-          <w:rFonts w:ascii="Calibri" w:hAnsi="Calibri"/>
-          <w:lang w:val="en-US"/>
-        </w:rPr>
-      </w:pPr>
-      <w:r>
-        <w:rPr>
-          <w:rFonts w:ascii="Calibri" w:hAnsi="Calibri"/>
-          <w:lang w:val="en-US"/>
-        </w:rPr>
-        <w:t xml:space="preserve">Objective C, VHDL HTML, </w:t>
-      </w:r>
-      <w:proofErr w:type="spellStart"/>
-      <w:r>
-        <w:rPr>
-          <w:rFonts w:ascii="Calibri" w:hAnsi="Calibri"/>
-          <w:lang w:val="en-US"/>
-        </w:rPr>
-        <w:t>Haml</w:t>
-      </w:r>
-      <w:proofErr w:type="spellEnd"/>
-      <w:r>
-        <w:rPr>
-          <w:rFonts w:ascii="Calibri" w:hAnsi="Calibri"/>
-          <w:lang w:val="en-US"/>
-        </w:rPr>
-        <w:t xml:space="preserve"> and</w:t>
-      </w:r>
-      <w:r>
-        <w:rPr>
-          <w:rFonts w:ascii="Calibri" w:hAnsi="Calibri"/>
-          <w:lang w:val="en-US"/>
-        </w:rPr>
-        <w:t xml:space="preserve"> Dart</w:t>
-      </w:r>
-    </w:p>
-    <w:p>
-      <w:pPr>
-        <w:pStyle w:val="ListParagraph"/>
-        <w:numPr>
-          <w:ilvl w:val="1"/>
-          <w:numId w:val="12"/>
-        </w:numPr>
-        <w:spacing w:after="0" w:line="240" w:lineRule="auto"/>
-        <w:rPr>
-          <w:rFonts w:ascii="Calibri" w:hAnsi="Calibri"/>
-          <w:lang w:val="en-US"/>
-        </w:rPr>
-      </w:pPr>
-      <w:r>
-        <w:rPr>
-          <w:rFonts w:ascii="Calibri" w:hAnsi="Calibri"/>
-          <w:lang w:val="en-US"/>
-        </w:rPr>
-        <w:t>CSS, Materialize, Bootstrap</w:t>
-      </w:r>
-      <w:r>
-        <w:rPr>
-          <w:rFonts w:ascii="Calibri" w:hAnsi="Calibri"/>
-          <w:lang w:val="en-US"/>
-        </w:rPr>
-        <w:t xml:space="preserve">, </w:t>
-      </w:r>
-      <w:proofErr w:type="spellStart"/>
-      <w:r>
-        <w:rPr>
-          <w:rFonts w:ascii="Calibri" w:hAnsi="Calibri"/>
-          <w:lang w:val="en-US"/>
-        </w:rPr>
-        <w:t>Haml</w:t>
-      </w:r>
-      <w:proofErr w:type="spellEnd"/>
-      <w:r>
-        <w:rPr>
-          <w:rFonts w:ascii="Calibri" w:hAnsi="Calibri"/>
-          <w:lang w:val="en-US"/>
-        </w:rPr>
-        <w:t>, Firebase Authentication and</w:t>
-      </w:r>
-      <w:r>
-        <w:rPr>
-          <w:rFonts w:ascii="Calibri" w:hAnsi="Calibri"/>
-          <w:lang w:val="en-US"/>
-        </w:rPr>
-        <w:t xml:space="preserve"> JQuery</w:t>
-      </w:r>
-    </w:p>
-    <w:p>
-      <w:pPr>
-        <w:pBdr>
-          <w:top w:val="single" w:sz="8" w:space="0" w:color="auto"/>
-        </w:pBdr>
-        <w:spacing w:after="0"/>
-        <w:jc w:val="both"/>
-        <w:rPr>
-          <w:rFonts w:ascii="Calibri" w:hAnsi="Calibri"/>
-          <w:lang w:val="en-US"/>
-        </w:rPr>
-      </w:pPr>
-    </w:p>
-    <w:p>
-      <w:pPr>
-        <w:spacing w:after="0" w:line="240" w:lineRule="auto"/>
-        <w:jc w:val="center"/>
-        <w:rPr>
-          <w:rFonts w:ascii="Calibri" w:hAnsi="Calibri"/>
-          <w:b/>
-          <w:color w:val="1F4E79" w:themeColor="accent1" w:themeShade="80"/>
           <w:sz w:val="24"/>
           <w:lang w:val="en-US"/>
         </w:rPr>
       </w:pPr>
-      <w:r>
-        <w:rPr>
-          <w:rFonts w:ascii="Calibri" w:hAnsi="Calibri"/>
-          <w:b/>
-          <w:color w:val="1F4E79" w:themeColor="accent1" w:themeShade="80"/>
-          <w:sz w:val="24"/>
-          <w:lang w:val="en-US"/>
-        </w:rPr>
-        <w:t>GENERAL SKILLS</w:t>
-      </w:r>
-    </w:p>
-    <w:p>
-      <w:pPr>
-        <w:pStyle w:val="ListParagraph"/>
-        <w:numPr>
-          <w:ilvl w:val="0"/>
-          <w:numId w:val="14"/>
-        </w:numPr>
-        <w:spacing w:after="0" w:line="240" w:lineRule="auto"/>
-        <w:rPr>
-          <w:rFonts w:ascii="Calibri" w:hAnsi="Calibri"/>
-          <w:b/>
-          <w:lang w:val="en-US"/>
-        </w:rPr>
-      </w:pPr>
-      <w:r>
-        <w:rPr>
-          <w:rFonts w:ascii="Calibri" w:hAnsi="Calibri"/>
-          <w:b/>
-          <w:lang w:val="en-US"/>
-        </w:rPr>
-        <w:t>Technologies</w:t>
-      </w:r>
-      <w:r>
-        <w:rPr>
-          <w:rFonts w:ascii="Calibri" w:hAnsi="Calibri"/>
-          <w:b/>
-          <w:lang w:val="en-US"/>
-        </w:rPr>
-        <w:t>:</w:t>
-      </w:r>
-    </w:p>
-    <w:p>
-      <w:pPr>
-        <w:pStyle w:val="ListParagraph"/>
-        <w:numPr>
-          <w:ilvl w:val="1"/>
-          <w:numId w:val="14"/>
-        </w:numPr>
-        <w:spacing w:after="0" w:line="240" w:lineRule="auto"/>
-        <w:rPr>
-          <w:rFonts w:ascii="Calibri" w:hAnsi="Calibri"/>
-          <w:lang w:val="en-US"/>
-        </w:rPr>
-      </w:pPr>
-      <w:proofErr w:type="spellStart"/>
-      <w:r>
-        <w:rPr>
-          <w:rFonts w:ascii="Calibri" w:hAnsi="Calibri"/>
-          <w:lang w:val="en-US"/>
-        </w:rPr>
-        <w:t>GitHub</w:t>
-      </w:r>
-      <w:proofErr w:type="spellEnd"/>
-      <w:r>
-        <w:rPr>
-          <w:rFonts w:ascii="Calibri" w:hAnsi="Calibri"/>
-          <w:lang w:val="en-US"/>
-        </w:rPr>
-        <w:t>,</w:t>
-      </w:r>
-      <w:r>
-        <w:rPr>
-          <w:rFonts w:ascii="Calibri" w:hAnsi="Calibri"/>
-          <w:lang w:val="en-US"/>
-        </w:rPr>
-        <w:t xml:space="preserve"> </w:t>
-      </w:r>
-      <w:proofErr w:type="spellStart"/>
-      <w:r>
-        <w:rPr>
-          <w:rFonts w:ascii="Calibri" w:hAnsi="Calibri"/>
-          <w:lang w:val="en-US"/>
-        </w:rPr>
-        <w:t>Git</w:t>
-      </w:r>
-      <w:proofErr w:type="spellEnd"/>
-      <w:r>
-        <w:rPr>
-          <w:rFonts w:ascii="Calibri" w:hAnsi="Calibri"/>
-          <w:lang w:val="en-US"/>
-        </w:rPr>
-        <w:t>,</w:t>
-      </w:r>
-      <w:r>
-        <w:rPr>
-          <w:rFonts w:ascii="Calibri" w:hAnsi="Calibri"/>
-          <w:lang w:val="en-US"/>
-        </w:rPr>
-        <w:t xml:space="preserve"> Google Play Console, Firebase,</w:t>
-      </w:r>
-      <w:r>
-        <w:rPr>
-          <w:rFonts w:ascii="Calibri" w:hAnsi="Calibri"/>
-          <w:lang w:val="en-US"/>
-        </w:rPr>
-        <w:t xml:space="preserve"> Jenkins, Crucible, JIRA, Asana and</w:t>
-      </w:r>
-      <w:r>
-        <w:rPr>
-          <w:rFonts w:ascii="Calibri" w:hAnsi="Calibri"/>
-          <w:lang w:val="en-US"/>
-        </w:rPr>
-        <w:t xml:space="preserve"> </w:t>
-      </w:r>
-      <w:proofErr w:type="spellStart"/>
-      <w:r>
-        <w:rPr>
-          <w:rFonts w:ascii="Calibri" w:hAnsi="Calibri"/>
-          <w:lang w:val="en-US"/>
-        </w:rPr>
-        <w:t>Trello</w:t>
-      </w:r>
-      <w:proofErr w:type="spellEnd"/>
-    </w:p>
-    <w:p>
-      <w:pPr>
-        <w:pStyle w:val="ListParagraph"/>
-        <w:numPr>
-          <w:ilvl w:val="0"/>
-          <w:numId w:val="14"/>
-        </w:numPr>
-        <w:spacing w:after="0" w:line="240" w:lineRule="auto"/>
-        <w:rPr>
-          <w:rFonts w:ascii="Calibri" w:hAnsi="Calibri"/>
-          <w:b/>
-          <w:lang w:val="en-US"/>
-        </w:rPr>
-      </w:pPr>
-      <w:r>
-        <w:rPr>
-          <w:rFonts w:ascii="Calibri" w:hAnsi="Calibri"/>
-          <w:b/>
-          <w:lang w:val="en-US"/>
-        </w:rPr>
-        <w:t>I.D.E</w:t>
-      </w:r>
-      <w:r>
-        <w:rPr>
-          <w:rFonts w:ascii="Calibri" w:hAnsi="Calibri"/>
-          <w:b/>
-          <w:lang w:val="en-US"/>
-        </w:rPr>
-        <w:t>:</w:t>
-      </w:r>
-    </w:p>
-    <w:p>
-      <w:pPr>
-        <w:pStyle w:val="ListParagraph"/>
-        <w:numPr>
-          <w:ilvl w:val="1"/>
-          <w:numId w:val="14"/>
-        </w:numPr>
-        <w:spacing w:after="0" w:line="240" w:lineRule="auto"/>
-        <w:rPr>
-          <w:rFonts w:ascii="Calibri" w:hAnsi="Calibri"/>
-          <w:lang w:val="en-US"/>
-        </w:rPr>
-      </w:pPr>
-      <w:r>
-        <w:rPr>
-          <w:rFonts w:ascii="Calibri" w:hAnsi="Calibri"/>
-          <w:lang w:val="en-US"/>
-        </w:rPr>
-        <w:t xml:space="preserve">Android Studio, </w:t>
-      </w:r>
-      <w:proofErr w:type="spellStart"/>
-      <w:r>
-        <w:rPr>
-          <w:rFonts w:ascii="Calibri" w:hAnsi="Calibri"/>
-          <w:lang w:val="en-US"/>
-        </w:rPr>
-        <w:t>Xcode</w:t>
-      </w:r>
-      <w:proofErr w:type="spellEnd"/>
-      <w:r>
-        <w:rPr>
-          <w:rFonts w:ascii="Calibri" w:hAnsi="Calibri"/>
-          <w:lang w:val="en-US"/>
-        </w:rPr>
-        <w:t xml:space="preserve">, </w:t>
-      </w:r>
-      <w:proofErr w:type="spellStart"/>
-      <w:r>
-        <w:rPr>
-          <w:rFonts w:ascii="Calibri" w:hAnsi="Calibri"/>
-          <w:lang w:val="en-US"/>
-        </w:rPr>
-        <w:t>VSCode</w:t>
-      </w:r>
-      <w:proofErr w:type="spellEnd"/>
-      <w:r>
-        <w:rPr>
-          <w:rFonts w:ascii="Calibri" w:hAnsi="Calibri"/>
-          <w:lang w:val="en-US"/>
-        </w:rPr>
-        <w:t xml:space="preserve">, </w:t>
-      </w:r>
-      <w:proofErr w:type="spellStart"/>
-      <w:r>
-        <w:rPr>
-          <w:rFonts w:ascii="Calibri" w:hAnsi="Calibri"/>
-          <w:lang w:val="en-US"/>
-        </w:rPr>
-        <w:t>IntelliJ</w:t>
-      </w:r>
-      <w:proofErr w:type="spellEnd"/>
-      <w:r>
-        <w:rPr>
-          <w:rFonts w:ascii="Calibri" w:hAnsi="Calibri"/>
-          <w:lang w:val="en-US"/>
-        </w:rPr>
-        <w:t xml:space="preserve">, </w:t>
-      </w:r>
-      <w:proofErr w:type="spellStart"/>
-      <w:r>
-        <w:rPr>
-          <w:rFonts w:ascii="Calibri" w:hAnsi="Calibri"/>
-          <w:lang w:val="en-US"/>
-        </w:rPr>
-        <w:t>WebStorm</w:t>
-      </w:r>
-      <w:proofErr w:type="spellEnd"/>
-      <w:r>
-        <w:rPr>
-          <w:rFonts w:ascii="Calibri" w:hAnsi="Calibri"/>
-          <w:lang w:val="en-US"/>
-        </w:rPr>
-        <w:t>, Eclipse, NetBeans and more</w:t>
-      </w:r>
-    </w:p>
-    <w:p>
-      <w:pPr>
-        <w:pStyle w:val="ListParagraph"/>
-        <w:numPr>
-          <w:ilvl w:val="0"/>
-          <w:numId w:val="14"/>
-        </w:numPr>
-        <w:spacing w:after="0" w:line="240" w:lineRule="auto"/>
-        <w:rPr>
-          <w:rFonts w:ascii="Calibri" w:hAnsi="Calibri"/>
-          <w:b/>
-          <w:lang w:val="en-US"/>
-        </w:rPr>
-      </w:pPr>
-      <w:r>
-        <w:rPr>
-          <w:rFonts w:ascii="Calibri" w:hAnsi="Calibri"/>
-          <w:b/>
-          <w:lang w:val="en-US"/>
-        </w:rPr>
-        <w:t>Languages</w:t>
-      </w:r>
-      <w:r>
-        <w:rPr>
-          <w:rFonts w:ascii="Calibri" w:hAnsi="Calibri"/>
-          <w:b/>
-          <w:lang w:val="en-US"/>
-        </w:rPr>
-        <w:t>:</w:t>
-      </w:r>
-    </w:p>
-    <w:p>
-      <w:pPr>
-        <w:pStyle w:val="ListParagraph"/>
-        <w:numPr>
-          <w:ilvl w:val="1"/>
-          <w:numId w:val="14"/>
-        </w:numPr>
-        <w:spacing w:after="0" w:line="240" w:lineRule="auto"/>
-        <w:rPr>
-          <w:rFonts w:ascii="Calibri" w:hAnsi="Calibri"/>
-          <w:lang w:val="en-US"/>
-        </w:rPr>
-      </w:pPr>
-      <w:r>
-        <w:rPr>
-          <w:rFonts w:ascii="Calibri" w:hAnsi="Calibri"/>
-          <w:lang w:val="en-US"/>
-        </w:rPr>
-        <w:t>Fluent in English, Russian and Spanish</w:t>
-      </w:r>
-    </w:p>
-    <w:p>
-      <w:pPr>
-        <w:pStyle w:val="ListParagraph"/>
-        <w:numPr>
-          <w:ilvl w:val="1"/>
-          <w:numId w:val="14"/>
-        </w:numPr>
-        <w:spacing w:after="0" w:line="240" w:lineRule="auto"/>
-        <w:rPr>
-          <w:rFonts w:ascii="Calibri" w:hAnsi="Calibri"/>
-          <w:lang w:val="en-US"/>
-        </w:rPr>
-      </w:pPr>
-      <w:r>
-        <w:rPr>
-          <w:rFonts w:ascii="Calibri" w:hAnsi="Calibri"/>
-          <w:lang w:val="en-US"/>
-        </w:rPr>
-        <w:t>Intermediate Level of Ukrainian</w:t>
-      </w:r>
     </w:p>
     <w:p>
       <w:pPr>
@@ -1504,15 +857,23 @@
           <w:b/>
           <w:lang w:val="en-US"/>
         </w:rPr>
-        <w:t xml:space="preserve">Jul 2017 – </w:t>
-      </w:r>
-      <w:r>
-        <w:rPr>
-          <w:rFonts w:ascii="Calibri" w:hAnsi="Calibri"/>
-          <w:b/>
-          <w:lang w:val="en-US"/>
-        </w:rPr>
-        <w:t>Aug 2018</w:t>
+        <w:t>Nov 2018</w:t>
+      </w:r>
+      <w:r>
+        <w:rPr>
+          <w:rFonts w:ascii="Calibri" w:hAnsi="Calibri"/>
+          <w:b/>
+          <w:lang w:val="en-US"/>
+        </w:rPr>
+        <w:t xml:space="preserve"> – </w:t>
+      </w:r>
+      <w:r>
+        <w:rPr>
+          <w:rFonts w:ascii="Calibri" w:hAnsi="Calibri"/>
+          <w:b/>
+          <w:lang w:val="en-US"/>
+        </w:rPr>
+        <w:t>Present</w:t>
       </w:r>
       <w:r>
         <w:rPr>
@@ -1527,25 +888,26 @@
           <w:rFonts w:ascii="Calibri" w:hAnsi="Calibri"/>
           <w:lang w:val="en-US"/>
         </w:rPr>
-        <w:t>| Android, IOS</w:t>
-      </w:r>
-      <w:r>
-        <w:rPr>
-          <w:rFonts w:ascii="Calibri" w:hAnsi="Calibri"/>
-          <w:lang w:val="en-US"/>
-        </w:rPr>
-        <w:t>,</w:t>
-      </w:r>
-      <w:r>
-        <w:rPr>
-          <w:rFonts w:ascii="Calibri" w:hAnsi="Calibri"/>
-          <w:lang w:val="en-US"/>
-        </w:rPr>
-        <w:t xml:space="preserve"> Web Application</w:t>
-      </w:r>
-      <w:r>
-        <w:rPr>
-          <w:rFonts w:ascii="Calibri" w:hAnsi="Calibri"/>
+        <w:t xml:space="preserve">| </w:t>
+      </w:r>
+      <w:r>
+        <w:rPr>
+          <w:rFonts w:ascii="Calibri" w:hAnsi="Calibri"/>
+          <w:lang w:val="en-US"/>
+        </w:rPr>
+        <w:t>Solutions Architect</w:t>
+      </w:r>
+      <w:r>
+        <w:rPr>
+          <w:rFonts w:ascii="Calibri" w:hAnsi="Calibri"/>
+          <w:lang w:val="en-US"/>
+        </w:rPr>
+        <w:t xml:space="preserve"> |</w:t>
+      </w:r>
+      <w:r>
+        <w:rPr>
+          <w:rFonts w:ascii="Calibri" w:hAnsi="Calibri"/>
+          <w:b/>
           <w:lang w:val="en-US"/>
         </w:rPr>
         <w:t xml:space="preserve"> </w:t>
@@ -1553,9 +915,10 @@
       <w:r>
         <w:rPr>
           <w:rFonts w:ascii="Calibri" w:hAnsi="Calibri"/>
-          <w:lang w:val="en-US"/>
-        </w:rPr>
-        <w:t>|</w:t>
+          <w:b/>
+          <w:lang w:val="en-US"/>
+        </w:rPr>
+        <w:t>Copa Airlines</w:t>
       </w:r>
       <w:r>
         <w:rPr>
@@ -1568,32 +931,17 @@
       <w:r>
         <w:rPr>
           <w:rFonts w:ascii="Calibri" w:hAnsi="Calibri"/>
-          <w:b/>
-          <w:lang w:val="en-US"/>
-        </w:rPr>
-        <w:t xml:space="preserve">Cerner </w:t>
-      </w:r>
-      <w:r>
-        <w:rPr>
-          <w:rFonts w:ascii="Calibri" w:hAnsi="Calibri"/>
-          <w:lang w:val="en-US"/>
-        </w:rPr>
-        <w:t>|</w:t>
-      </w:r>
-      <w:r>
-        <w:rPr>
-          <w:rFonts w:ascii="Calibri" w:hAnsi="Calibri"/>
-          <w:lang w:val="en-US"/>
-        </w:rPr>
-        <w:t xml:space="preserve"> </w:t>
-      </w:r>
-      <w:r>
-        <w:rPr>
-          <w:rFonts w:ascii="Calibri" w:hAnsi="Calibri"/>
-          <w:b/>
-          <w:lang w:val="en-US"/>
-        </w:rPr>
-        <w:t>USA</w:t>
+          <w:lang w:val="en-US"/>
+        </w:rPr>
+        <w:t xml:space="preserve">| </w:t>
+      </w:r>
+      <w:r>
+        <w:rPr>
+          <w:rFonts w:ascii="Calibri" w:hAnsi="Calibri"/>
+          <w:b/>
+          <w:lang w:val="en-US"/>
+        </w:rPr>
+        <w:t>Panama</w:t>
       </w:r>
     </w:p>
     <w:p>
@@ -1606,15 +954,37 @@
         <w:spacing w:after="0"/>
         <w:rPr>
           <w:rFonts w:ascii="Calibri" w:hAnsi="Calibri"/>
-          <w:lang w:val="en-US"/>
-        </w:rPr>
-      </w:pPr>
-      <w:r>
-        <w:rPr>
-          <w:rFonts w:ascii="Calibri" w:hAnsi="Calibri"/>
-          <w:lang w:val="en-US"/>
-        </w:rPr>
-        <w:t>Added and improved features in Android, iOS and Ruby on Rails applications</w:t>
+          <w:b/>
+          <w:lang w:val="en-US"/>
+        </w:rPr>
+      </w:pPr>
+      <w:r>
+        <w:rPr>
+          <w:rFonts w:ascii="Calibri" w:hAnsi="Calibri"/>
+          <w:lang w:val="en-US"/>
+        </w:rPr>
+        <w:t>Design</w:t>
+      </w:r>
+      <w:r>
+        <w:rPr>
+          <w:rFonts w:ascii="Calibri" w:hAnsi="Calibri"/>
+          <w:lang w:val="en-US"/>
+        </w:rPr>
+        <w:t>, implement</w:t>
+      </w:r>
+      <w:r>
+        <w:rPr>
+          <w:rFonts w:ascii="Calibri" w:hAnsi="Calibri"/>
+          <w:lang w:val="en-US"/>
+        </w:rPr>
+        <w:t xml:space="preserve"> and </w:t>
+      </w:r>
+      <w:r>
+        <w:rPr>
+          <w:rFonts w:ascii="Calibri" w:hAnsi="Calibri"/>
+          <w:lang w:val="en-US"/>
+        </w:rPr>
+        <w:t>lead teams to the successful completion of enterprise projects</w:t>
       </w:r>
     </w:p>
     <w:p>
@@ -1627,57 +997,16 @@
         <w:spacing w:after="0"/>
         <w:rPr>
           <w:rFonts w:ascii="Calibri" w:hAnsi="Calibri"/>
-          <w:lang w:val="en-US"/>
-        </w:rPr>
-      </w:pPr>
-      <w:r>
-        <w:rPr>
-          <w:rFonts w:ascii="Calibri" w:hAnsi="Calibri"/>
-          <w:lang w:val="en-US"/>
-        </w:rPr>
-        <w:t>Constantly looked for ways to enhance</w:t>
-      </w:r>
-      <w:r>
-        <w:rPr>
-          <w:rFonts w:ascii="Calibri" w:hAnsi="Calibri"/>
-          <w:lang w:val="en-US"/>
-        </w:rPr>
-        <w:t xml:space="preserve"> features</w:t>
-      </w:r>
-      <w:r>
-        <w:rPr>
-          <w:rFonts w:ascii="Calibri" w:hAnsi="Calibri"/>
-          <w:lang w:val="en-US"/>
-        </w:rPr>
-        <w:t xml:space="preserve"> </w:t>
-      </w:r>
-      <w:r>
-        <w:rPr>
-          <w:rFonts w:ascii="Calibri" w:hAnsi="Calibri"/>
-          <w:lang w:val="en-US"/>
-        </w:rPr>
-        <w:t>or</w:t>
-      </w:r>
-      <w:r>
-        <w:rPr>
-          <w:rFonts w:ascii="Calibri" w:hAnsi="Calibri"/>
-          <w:lang w:val="en-US"/>
-        </w:rPr>
-        <w:t xml:space="preserve"> predict issues with</w:t>
-      </w:r>
-      <w:r>
-        <w:rPr>
-          <w:rFonts w:ascii="Calibri" w:hAnsi="Calibri"/>
-          <w:lang w:val="en-US"/>
-        </w:rPr>
-        <w:t>in</w:t>
-      </w:r>
-      <w:r>
-        <w:rPr>
-          <w:rFonts w:ascii="Calibri" w:hAnsi="Calibri"/>
-          <w:lang w:val="en-US"/>
-        </w:rPr>
-        <w:t xml:space="preserve"> the applications</w:t>
+          <w:b/>
+          <w:lang w:val="en-US"/>
+        </w:rPr>
+      </w:pPr>
+      <w:r>
+        <w:rPr>
+          <w:rFonts w:ascii="Calibri" w:hAnsi="Calibri"/>
+          <w:lang w:val="en-US"/>
+        </w:rPr>
+        <w:t>Collaborate with clients, business analysts and developers to define project requirements and specifications to thereafter translate them into workable epics, stories and tasks</w:t>
       </w:r>
     </w:p>
     <w:p>
@@ -1690,36 +1019,16 @@
         <w:spacing w:after="0"/>
         <w:rPr>
           <w:rFonts w:ascii="Calibri" w:hAnsi="Calibri"/>
-          <w:lang w:val="en-US"/>
-        </w:rPr>
-      </w:pPr>
-      <w:r>
-        <w:rPr>
-          <w:rFonts w:ascii="Calibri" w:hAnsi="Calibri"/>
-          <w:lang w:val="en-US"/>
-        </w:rPr>
-        <w:t>E</w:t>
-      </w:r>
-      <w:r>
-        <w:rPr>
-          <w:rFonts w:ascii="Calibri" w:hAnsi="Calibri"/>
-          <w:lang w:val="en-US"/>
-        </w:rPr>
-        <w:t>stimate</w:t>
-      </w:r>
-      <w:r>
-        <w:rPr>
-          <w:rFonts w:ascii="Calibri" w:hAnsi="Calibri"/>
-          <w:lang w:val="en-US"/>
-        </w:rPr>
-        <w:t>d</w:t>
-      </w:r>
-      <w:r>
-        <w:rPr>
-          <w:rFonts w:ascii="Calibri" w:hAnsi="Calibri"/>
-          <w:lang w:val="en-US"/>
-        </w:rPr>
-        <w:t xml:space="preserve"> the work needed for specific features and enhancements</w:t>
+          <w:b/>
+          <w:lang w:val="en-US"/>
+        </w:rPr>
+      </w:pPr>
+      <w:r>
+        <w:rPr>
+          <w:rFonts w:ascii="Calibri" w:hAnsi="Calibri"/>
+          <w:lang w:val="en-US"/>
+        </w:rPr>
+        <w:t>Suggest Architectural Improvements by formulating strategic plans for component development in a sustainable manner</w:t>
       </w:r>
     </w:p>
     <w:p>
@@ -1732,43 +1041,156 @@
         <w:spacing w:after="0"/>
         <w:rPr>
           <w:rFonts w:ascii="Calibri" w:hAnsi="Calibri"/>
-          <w:lang w:val="en-US"/>
-        </w:rPr>
-      </w:pPr>
-      <w:r>
-        <w:rPr>
-          <w:rFonts w:ascii="Calibri" w:hAnsi="Calibri"/>
-          <w:lang w:val="en-US"/>
-        </w:rPr>
-        <w:t>C</w:t>
-      </w:r>
-      <w:r>
-        <w:rPr>
-          <w:rFonts w:ascii="Calibri" w:hAnsi="Calibri"/>
-          <w:lang w:val="en-US"/>
-        </w:rPr>
-        <w:t>reate</w:t>
-      </w:r>
-      <w:r>
-        <w:rPr>
-          <w:rFonts w:ascii="Calibri" w:hAnsi="Calibri"/>
-          <w:lang w:val="en-US"/>
-        </w:rPr>
-        <w:t>d</w:t>
-      </w:r>
-      <w:r>
-        <w:rPr>
-          <w:rFonts w:ascii="Calibri" w:hAnsi="Calibri"/>
-          <w:lang w:val="en-US"/>
-        </w:rPr>
-        <w:t xml:space="preserve"> story requirements and technical designs for </w:t>
-      </w:r>
-      <w:r>
-        <w:rPr>
-          <w:rFonts w:ascii="Calibri" w:hAnsi="Calibri"/>
-          <w:lang w:val="en-US"/>
-        </w:rPr>
-        <w:t>such features and enhancements</w:t>
+          <w:b/>
+          <w:lang w:val="en-US"/>
+        </w:rPr>
+      </w:pPr>
+      <w:r>
+        <w:rPr>
+          <w:rFonts w:ascii="Calibri" w:hAnsi="Calibri"/>
+          <w:lang w:val="en-US"/>
+        </w:rPr>
+        <w:t>Estimate work</w:t>
+      </w:r>
+      <w:r>
+        <w:rPr>
+          <w:rFonts w:ascii="Calibri" w:hAnsi="Calibri"/>
+          <w:lang w:val="en-US"/>
+        </w:rPr>
+        <w:t xml:space="preserve">, </w:t>
+      </w:r>
+      <w:r>
+        <w:rPr>
+          <w:rFonts w:ascii="Calibri" w:hAnsi="Calibri"/>
+          <w:lang w:val="en-US"/>
+        </w:rPr>
+        <w:t xml:space="preserve">assess technologies and </w:t>
+      </w:r>
+      <w:r>
+        <w:rPr>
+          <w:rFonts w:ascii="Calibri" w:hAnsi="Calibri"/>
+          <w:lang w:val="en-US"/>
+        </w:rPr>
+        <w:t xml:space="preserve">prototype </w:t>
+      </w:r>
+      <w:r>
+        <w:rPr>
+          <w:rFonts w:ascii="Calibri" w:hAnsi="Calibri"/>
+          <w:lang w:val="en-US"/>
+        </w:rPr>
+        <w:t>initiatives</w:t>
+      </w:r>
+    </w:p>
+    <w:p>
+      <w:pPr>
+        <w:pStyle w:val="ListParagraph"/>
+        <w:numPr>
+          <w:ilvl w:val="0"/>
+          <w:numId w:val="3"/>
+        </w:numPr>
+        <w:spacing w:after="0"/>
+        <w:rPr>
+          <w:rFonts w:ascii="Calibri" w:hAnsi="Calibri"/>
+          <w:b/>
+          <w:lang w:val="en-US"/>
+        </w:rPr>
+      </w:pPr>
+      <w:r>
+        <w:rPr>
+          <w:rFonts w:ascii="Calibri" w:hAnsi="Calibri"/>
+          <w:b/>
+          <w:lang w:val="en-US"/>
+        </w:rPr>
+        <w:t xml:space="preserve">Jul 2017 – </w:t>
+      </w:r>
+      <w:r>
+        <w:rPr>
+          <w:rFonts w:ascii="Calibri" w:hAnsi="Calibri"/>
+          <w:b/>
+          <w:lang w:val="en-US"/>
+        </w:rPr>
+        <w:t>Aug 2018</w:t>
+      </w:r>
+      <w:r>
+        <w:rPr>
+          <w:rFonts w:ascii="Calibri" w:hAnsi="Calibri"/>
+          <w:b/>
+          <w:lang w:val="en-US"/>
+        </w:rPr>
+        <w:t xml:space="preserve"> </w:t>
+      </w:r>
+      <w:r>
+        <w:rPr>
+          <w:rFonts w:ascii="Calibri" w:hAnsi="Calibri"/>
+          <w:lang w:val="en-US"/>
+        </w:rPr>
+        <w:t>| Android, IOS</w:t>
+      </w:r>
+      <w:r>
+        <w:rPr>
+          <w:rFonts w:ascii="Calibri" w:hAnsi="Calibri"/>
+          <w:lang w:val="en-US"/>
+        </w:rPr>
+        <w:t>,</w:t>
+      </w:r>
+      <w:r>
+        <w:rPr>
+          <w:rFonts w:ascii="Calibri" w:hAnsi="Calibri"/>
+          <w:lang w:val="en-US"/>
+        </w:rPr>
+        <w:t xml:space="preserve"> Web Application</w:t>
+      </w:r>
+      <w:r>
+        <w:rPr>
+          <w:rFonts w:ascii="Calibri" w:hAnsi="Calibri"/>
+          <w:lang w:val="en-US"/>
+        </w:rPr>
+        <w:t xml:space="preserve"> </w:t>
+      </w:r>
+      <w:r>
+        <w:rPr>
+          <w:rFonts w:ascii="Calibri" w:hAnsi="Calibri"/>
+          <w:lang w:val="en-US"/>
+        </w:rPr>
+        <w:t>|</w:t>
+      </w:r>
+      <w:r>
+        <w:rPr>
+          <w:rFonts w:ascii="Calibri" w:hAnsi="Calibri"/>
+          <w:b/>
+          <w:lang w:val="en-US"/>
+        </w:rPr>
+        <w:t xml:space="preserve"> </w:t>
+      </w:r>
+      <w:r>
+        <w:rPr>
+          <w:rFonts w:ascii="Calibri" w:hAnsi="Calibri"/>
+          <w:b/>
+          <w:lang w:val="en-US"/>
+        </w:rPr>
+        <w:t xml:space="preserve">Cerner </w:t>
+      </w:r>
+      <w:r>
+        <w:rPr>
+          <w:rFonts w:ascii="Calibri" w:hAnsi="Calibri"/>
+          <w:lang w:val="en-US"/>
+        </w:rPr>
+        <w:t>|</w:t>
+      </w:r>
+      <w:r>
+        <w:rPr>
+          <w:rFonts w:ascii="Calibri" w:hAnsi="Calibri"/>
+          <w:lang w:val="en-US"/>
+        </w:rPr>
+        <w:t xml:space="preserve"> </w:t>
+      </w:r>
+      <w:r>
+        <w:rPr>
+          <w:rFonts w:ascii="Calibri" w:hAnsi="Calibri"/>
+          <w:b/>
+          <w:lang w:val="en-US"/>
+        </w:rPr>
+        <w:t>USA</w:t>
       </w:r>
     </w:p>
     <w:p>
@@ -1789,77 +1211,7 @@
           <w:rFonts w:ascii="Calibri" w:hAnsi="Calibri"/>
           <w:lang w:val="en-US"/>
         </w:rPr>
-        <w:t xml:space="preserve">Reviewed code written by </w:t>
-      </w:r>
-      <w:r>
-        <w:rPr>
-          <w:rFonts w:ascii="Calibri" w:hAnsi="Calibri"/>
-          <w:lang w:val="en-US"/>
-        </w:rPr>
-        <w:t>teammates</w:t>
-      </w:r>
-      <w:r>
-        <w:rPr>
-          <w:rFonts w:ascii="Calibri" w:hAnsi="Calibri"/>
-          <w:lang w:val="en-US"/>
-        </w:rPr>
-        <w:t xml:space="preserve"> to ensure fulfillment</w:t>
-      </w:r>
-      <w:r>
-        <w:rPr>
-          <w:rFonts w:ascii="Calibri" w:hAnsi="Calibri"/>
-          <w:lang w:val="en-US"/>
-        </w:rPr>
-        <w:t xml:space="preserve"> of its requirements,</w:t>
-      </w:r>
-      <w:r>
-        <w:rPr>
-          <w:rFonts w:ascii="Calibri" w:hAnsi="Calibri"/>
-          <w:lang w:val="en-US"/>
-        </w:rPr>
-        <w:t xml:space="preserve"> advocate for</w:t>
-      </w:r>
-      <w:r>
-        <w:rPr>
-          <w:rFonts w:ascii="Calibri" w:hAnsi="Calibri"/>
-          <w:lang w:val="en-US"/>
-        </w:rPr>
-        <w:t xml:space="preserve"> </w:t>
-      </w:r>
-      <w:r>
-        <w:rPr>
-          <w:rFonts w:ascii="Calibri" w:hAnsi="Calibri"/>
-          <w:lang w:val="en-US"/>
-        </w:rPr>
-        <w:t>improvements</w:t>
-      </w:r>
-      <w:r>
-        <w:rPr>
-          <w:rFonts w:ascii="Calibri" w:hAnsi="Calibri"/>
-          <w:lang w:val="en-US"/>
-        </w:rPr>
-        <w:t xml:space="preserve"> </w:t>
-      </w:r>
-      <w:r>
-        <w:rPr>
-          <w:rFonts w:ascii="Calibri" w:hAnsi="Calibri"/>
-          <w:lang w:val="en-US"/>
-        </w:rPr>
-        <w:t>and verify</w:t>
-      </w:r>
-      <w:r>
-        <w:rPr>
-          <w:rFonts w:ascii="Calibri" w:hAnsi="Calibri"/>
-          <w:lang w:val="en-US"/>
-        </w:rPr>
-        <w:t xml:space="preserve"> previous features </w:t>
-      </w:r>
-      <w:r>
-        <w:rPr>
-          <w:rFonts w:ascii="Calibri" w:hAnsi="Calibri"/>
-          <w:lang w:val="en-US"/>
-        </w:rPr>
-        <w:t>functionality</w:t>
+        <w:t>Added and improved features in Android, iOS and Ruby on Rails applications</w:t>
       </w:r>
     </w:p>
     <w:p>
@@ -1880,28 +1232,49 @@
           <w:rFonts w:ascii="Calibri" w:hAnsi="Calibri"/>
           <w:lang w:val="en-US"/>
         </w:rPr>
-        <w:t xml:space="preserve">Tested </w:t>
-      </w:r>
-      <w:r>
-        <w:rPr>
-          <w:rFonts w:ascii="Calibri" w:hAnsi="Calibri"/>
-          <w:lang w:val="en-US"/>
-        </w:rPr>
-        <w:t>application</w:t>
-      </w:r>
-      <w:r>
-        <w:rPr>
-          <w:rFonts w:ascii="Calibri" w:hAnsi="Calibri"/>
-          <w:lang w:val="en-US"/>
-        </w:rPr>
-        <w:t xml:space="preserve"> features before and after deployment</w:t>
-      </w:r>
-      <w:r>
-        <w:rPr>
-          <w:rFonts w:ascii="Calibri" w:hAnsi="Calibri"/>
-          <w:lang w:val="en-US"/>
-        </w:rPr>
-        <w:t xml:space="preserve"> and helped with the deployment itself</w:t>
+        <w:t>Constantly looked for ways to enhance</w:t>
+      </w:r>
+      <w:r>
+        <w:rPr>
+          <w:rFonts w:ascii="Calibri" w:hAnsi="Calibri"/>
+          <w:lang w:val="en-US"/>
+        </w:rPr>
+        <w:t xml:space="preserve"> features</w:t>
+      </w:r>
+      <w:r>
+        <w:rPr>
+          <w:rFonts w:ascii="Calibri" w:hAnsi="Calibri"/>
+          <w:lang w:val="en-US"/>
+        </w:rPr>
+        <w:t xml:space="preserve"> </w:t>
+      </w:r>
+      <w:r>
+        <w:rPr>
+          <w:rFonts w:ascii="Calibri" w:hAnsi="Calibri"/>
+          <w:lang w:val="en-US"/>
+        </w:rPr>
+        <w:t>or</w:t>
+      </w:r>
+      <w:r>
+        <w:rPr>
+          <w:rFonts w:ascii="Calibri" w:hAnsi="Calibri"/>
+          <w:lang w:val="en-US"/>
+        </w:rPr>
+        <w:t xml:space="preserve"> predict issues with</w:t>
+      </w:r>
+      <w:r>
+        <w:rPr>
+          <w:rFonts w:ascii="Calibri" w:hAnsi="Calibri"/>
+          <w:lang w:val="en-US"/>
+        </w:rPr>
+        <w:t>in</w:t>
+      </w:r>
+      <w:r>
+        <w:rPr>
+          <w:rFonts w:ascii="Calibri" w:hAnsi="Calibri"/>
+          <w:lang w:val="en-US"/>
+        </w:rPr>
+        <w:t xml:space="preserve"> the applications</w:t>
       </w:r>
     </w:p>
     <w:p>
@@ -1922,6 +1295,230 @@
           <w:rFonts w:ascii="Calibri" w:hAnsi="Calibri"/>
           <w:lang w:val="en-US"/>
         </w:rPr>
+        <w:t>E</w:t>
+      </w:r>
+      <w:r>
+        <w:rPr>
+          <w:rFonts w:ascii="Calibri" w:hAnsi="Calibri"/>
+          <w:lang w:val="en-US"/>
+        </w:rPr>
+        <w:t>stimate</w:t>
+      </w:r>
+      <w:r>
+        <w:rPr>
+          <w:rFonts w:ascii="Calibri" w:hAnsi="Calibri"/>
+          <w:lang w:val="en-US"/>
+        </w:rPr>
+        <w:t>d</w:t>
+      </w:r>
+      <w:r>
+        <w:rPr>
+          <w:rFonts w:ascii="Calibri" w:hAnsi="Calibri"/>
+          <w:lang w:val="en-US"/>
+        </w:rPr>
+        <w:t xml:space="preserve"> the work needed for specific features and enhancements</w:t>
+      </w:r>
+    </w:p>
+    <w:p>
+      <w:pPr>
+        <w:pStyle w:val="ListParagraph"/>
+        <w:numPr>
+          <w:ilvl w:val="1"/>
+          <w:numId w:val="3"/>
+        </w:numPr>
+        <w:spacing w:after="0"/>
+        <w:rPr>
+          <w:rFonts w:ascii="Calibri" w:hAnsi="Calibri"/>
+          <w:lang w:val="en-US"/>
+        </w:rPr>
+      </w:pPr>
+      <w:r>
+        <w:rPr>
+          <w:rFonts w:ascii="Calibri" w:hAnsi="Calibri"/>
+          <w:lang w:val="en-US"/>
+        </w:rPr>
+        <w:t>C</w:t>
+      </w:r>
+      <w:r>
+        <w:rPr>
+          <w:rFonts w:ascii="Calibri" w:hAnsi="Calibri"/>
+          <w:lang w:val="en-US"/>
+        </w:rPr>
+        <w:t>reate</w:t>
+      </w:r>
+      <w:r>
+        <w:rPr>
+          <w:rFonts w:ascii="Calibri" w:hAnsi="Calibri"/>
+          <w:lang w:val="en-US"/>
+        </w:rPr>
+        <w:t>d</w:t>
+      </w:r>
+      <w:r>
+        <w:rPr>
+          <w:rFonts w:ascii="Calibri" w:hAnsi="Calibri"/>
+          <w:lang w:val="en-US"/>
+        </w:rPr>
+        <w:t xml:space="preserve"> story requirements and technical designs for </w:t>
+      </w:r>
+      <w:r>
+        <w:rPr>
+          <w:rFonts w:ascii="Calibri" w:hAnsi="Calibri"/>
+          <w:lang w:val="en-US"/>
+        </w:rPr>
+        <w:t>such features and enhancements</w:t>
+      </w:r>
+    </w:p>
+    <w:p>
+      <w:pPr>
+        <w:pStyle w:val="ListParagraph"/>
+        <w:numPr>
+          <w:ilvl w:val="1"/>
+          <w:numId w:val="3"/>
+        </w:numPr>
+        <w:spacing w:after="0"/>
+        <w:rPr>
+          <w:rFonts w:ascii="Calibri" w:hAnsi="Calibri"/>
+          <w:lang w:val="en-US"/>
+        </w:rPr>
+      </w:pPr>
+      <w:r>
+        <w:rPr>
+          <w:rFonts w:ascii="Calibri" w:hAnsi="Calibri"/>
+          <w:lang w:val="en-US"/>
+        </w:rPr>
+        <w:t xml:space="preserve">Reviewed code written by </w:t>
+      </w:r>
+      <w:r>
+        <w:rPr>
+          <w:rFonts w:ascii="Calibri" w:hAnsi="Calibri"/>
+          <w:lang w:val="en-US"/>
+        </w:rPr>
+        <w:t>teammates</w:t>
+      </w:r>
+      <w:r>
+        <w:rPr>
+          <w:rFonts w:ascii="Calibri" w:hAnsi="Calibri"/>
+          <w:lang w:val="en-US"/>
+        </w:rPr>
+        <w:t xml:space="preserve"> to ensure fulfillment</w:t>
+      </w:r>
+      <w:r>
+        <w:rPr>
+          <w:rFonts w:ascii="Calibri" w:hAnsi="Calibri"/>
+          <w:lang w:val="en-US"/>
+        </w:rPr>
+        <w:t xml:space="preserve"> of its requirements,</w:t>
+      </w:r>
+      <w:r>
+        <w:rPr>
+          <w:rFonts w:ascii="Calibri" w:hAnsi="Calibri"/>
+          <w:lang w:val="en-US"/>
+        </w:rPr>
+        <w:t xml:space="preserve"> advocate for</w:t>
+      </w:r>
+      <w:r>
+        <w:rPr>
+          <w:rFonts w:ascii="Calibri" w:hAnsi="Calibri"/>
+          <w:lang w:val="en-US"/>
+        </w:rPr>
+        <w:t xml:space="preserve"> </w:t>
+      </w:r>
+      <w:r>
+        <w:rPr>
+          <w:rFonts w:ascii="Calibri" w:hAnsi="Calibri"/>
+          <w:lang w:val="en-US"/>
+        </w:rPr>
+        <w:t>improvements</w:t>
+      </w:r>
+      <w:r>
+        <w:rPr>
+          <w:rFonts w:ascii="Calibri" w:hAnsi="Calibri"/>
+          <w:lang w:val="en-US"/>
+        </w:rPr>
+        <w:t xml:space="preserve"> </w:t>
+      </w:r>
+      <w:r>
+        <w:rPr>
+          <w:rFonts w:ascii="Calibri" w:hAnsi="Calibri"/>
+          <w:lang w:val="en-US"/>
+        </w:rPr>
+        <w:t>and verify</w:t>
+      </w:r>
+      <w:r>
+        <w:rPr>
+          <w:rFonts w:ascii="Calibri" w:hAnsi="Calibri"/>
+          <w:lang w:val="en-US"/>
+        </w:rPr>
+        <w:t xml:space="preserve"> previous features </w:t>
+      </w:r>
+      <w:r>
+        <w:rPr>
+          <w:rFonts w:ascii="Calibri" w:hAnsi="Calibri"/>
+          <w:lang w:val="en-US"/>
+        </w:rPr>
+        <w:t>functionality</w:t>
+      </w:r>
+    </w:p>
+    <w:p>
+      <w:pPr>
+        <w:pStyle w:val="ListParagraph"/>
+        <w:numPr>
+          <w:ilvl w:val="1"/>
+          <w:numId w:val="3"/>
+        </w:numPr>
+        <w:spacing w:after="0"/>
+        <w:rPr>
+          <w:rFonts w:ascii="Calibri" w:hAnsi="Calibri"/>
+          <w:lang w:val="en-US"/>
+        </w:rPr>
+      </w:pPr>
+      <w:r>
+        <w:rPr>
+          <w:rFonts w:ascii="Calibri" w:hAnsi="Calibri"/>
+          <w:lang w:val="en-US"/>
+        </w:rPr>
+        <w:t xml:space="preserve">Tested </w:t>
+      </w:r>
+      <w:r>
+        <w:rPr>
+          <w:rFonts w:ascii="Calibri" w:hAnsi="Calibri"/>
+          <w:lang w:val="en-US"/>
+        </w:rPr>
+        <w:t>application</w:t>
+      </w:r>
+      <w:r>
+        <w:rPr>
+          <w:rFonts w:ascii="Calibri" w:hAnsi="Calibri"/>
+          <w:lang w:val="en-US"/>
+        </w:rPr>
+        <w:t xml:space="preserve"> features before and after deployment</w:t>
+      </w:r>
+      <w:r>
+        <w:rPr>
+          <w:rFonts w:ascii="Calibri" w:hAnsi="Calibri"/>
+          <w:lang w:val="en-US"/>
+        </w:rPr>
+        <w:t xml:space="preserve"> and helped with the deployment itself</w:t>
+      </w:r>
+    </w:p>
+    <w:p>
+      <w:pPr>
+        <w:pStyle w:val="ListParagraph"/>
+        <w:numPr>
+          <w:ilvl w:val="1"/>
+          <w:numId w:val="3"/>
+        </w:numPr>
+        <w:spacing w:after="0"/>
+        <w:rPr>
+          <w:rFonts w:ascii="Calibri" w:hAnsi="Calibri"/>
+          <w:lang w:val="en-US"/>
+        </w:rPr>
+      </w:pPr>
+      <w:r>
+        <w:rPr>
+          <w:rFonts w:ascii="Calibri" w:hAnsi="Calibri"/>
+          <w:lang w:val="en-US"/>
+        </w:rPr>
         <w:t>Team based work</w:t>
       </w:r>
       <w:r>
@@ -1951,7 +1548,6 @@
           <w:b/>
           <w:lang w:val="en-US"/>
         </w:rPr>
-        <w:lastRenderedPageBreak/>
         <w:t xml:space="preserve">Jun – Jul 2017 </w:t>
       </w:r>
       <w:r>
@@ -2335,6 +1931,7 @@
           <w:rFonts w:ascii="Calibri" w:hAnsi="Calibri"/>
           <w:lang w:val="en-US"/>
         </w:rPr>
+        <w:lastRenderedPageBreak/>
         <w:t>Worked with Hydro Turbine, Electrical and Mechanical Engineers on the assembly of the turbines by translating everything the Engineers would say to one another.</w:t>
       </w:r>
     </w:p>
@@ -2403,7 +2000,7 @@
           <w:b/>
           <w:lang w:val="en-US"/>
         </w:rPr>
-        <w:t>May</w:t>
+        <w:t>Oct</w:t>
       </w:r>
       <w:r>
         <w:rPr>
@@ -2435,57 +2032,39 @@
           <w:b/>
           <w:lang w:val="en-US"/>
         </w:rPr>
-        <w:t>Present</w:t>
-      </w:r>
-      <w:r>
-        <w:rPr>
-          <w:rFonts w:ascii="Calibri" w:hAnsi="Calibri"/>
-          <w:b/>
-          <w:lang w:val="en-US"/>
-        </w:rPr>
-        <w:t xml:space="preserve"> </w:t>
-      </w:r>
-      <w:r>
-        <w:rPr>
-          <w:rFonts w:ascii="Calibri" w:hAnsi="Calibri"/>
-          <w:lang w:val="en-US"/>
-        </w:rPr>
-        <w:t>|</w:t>
-      </w:r>
-      <w:r>
-        <w:rPr>
-          <w:rFonts w:ascii="Calibri" w:hAnsi="Calibri"/>
-          <w:lang w:val="en-US"/>
-        </w:rPr>
-        <w:t xml:space="preserve"> React Web Application </w:t>
-      </w:r>
-      <w:r>
-        <w:rPr>
-          <w:rFonts w:ascii="Calibri" w:hAnsi="Calibri"/>
-          <w:lang w:val="en-US"/>
-        </w:rPr>
-        <w:t>|</w:t>
-      </w:r>
-      <w:r>
-        <w:rPr>
-          <w:rFonts w:ascii="Calibri" w:hAnsi="Calibri"/>
-          <w:lang w:val="en-US"/>
-        </w:rPr>
-        <w:t xml:space="preserve"> </w:t>
-      </w:r>
-      <w:r>
-        <w:rPr>
-          <w:rFonts w:ascii="Calibri" w:hAnsi="Calibri"/>
-          <w:lang w:val="en-US"/>
-        </w:rPr>
-        <w:t>Reusable skeleton for future projects</w:t>
-      </w:r>
-      <w:r>
-        <w:rPr>
-          <w:rFonts w:ascii="Calibri" w:hAnsi="Calibri"/>
-          <w:lang w:val="en-US"/>
-        </w:rPr>
-        <w:t xml:space="preserve"> </w:t>
+        <w:t xml:space="preserve">Present </w:t>
+      </w:r>
+      <w:r>
+        <w:rPr>
+          <w:rFonts w:ascii="Calibri" w:hAnsi="Calibri"/>
+          <w:b/>
+          <w:lang w:val="en-US"/>
+        </w:rPr>
+        <w:t xml:space="preserve">| </w:t>
+      </w:r>
+      <w:r>
+        <w:rPr>
+          <w:rFonts w:ascii="Calibri" w:hAnsi="Calibri"/>
+          <w:b/>
+          <w:lang w:val="en-US"/>
+        </w:rPr>
+        <w:t>Control</w:t>
+      </w:r>
+      <w:r>
+        <w:rPr>
+          <w:rFonts w:ascii="Calibri" w:hAnsi="Calibri"/>
+          <w:b/>
+          <w:lang w:val="en-US"/>
+        </w:rPr>
+        <w:t xml:space="preserve"> IOT devices from anywhere through </w:t>
+      </w:r>
+      <w:r>
+        <w:rPr>
+          <w:rFonts w:ascii="Calibri" w:hAnsi="Calibri"/>
+          <w:b/>
+          <w:lang w:val="en-US"/>
+        </w:rPr>
+        <w:t>Cross Platform Mobile App</w:t>
       </w:r>
     </w:p>
     <w:p>
@@ -2506,23 +2085,7 @@
           <w:rFonts w:ascii="Calibri" w:hAnsi="Calibri"/>
           <w:lang w:val="en-US"/>
         </w:rPr>
-        <w:t xml:space="preserve">React-sagas to manage asynchronous calls to the Firebase Cloud </w:t>
-      </w:r>
-      <w:proofErr w:type="spellStart"/>
-      <w:r>
-        <w:rPr>
-          <w:rFonts w:ascii="Calibri" w:hAnsi="Calibri"/>
-          <w:lang w:val="en-US"/>
-        </w:rPr>
-        <w:t>Firestore</w:t>
-      </w:r>
-      <w:proofErr w:type="spellEnd"/>
-      <w:r>
-        <w:rPr>
-          <w:rFonts w:ascii="Calibri" w:hAnsi="Calibri"/>
-          <w:lang w:val="en-US"/>
-        </w:rPr>
-        <w:t xml:space="preserve">  </w:t>
+        <w:t>Flutter (iOS and Android)</w:t>
       </w:r>
     </w:p>
     <w:p>
@@ -2543,23 +2106,7 @@
           <w:rFonts w:ascii="Calibri" w:hAnsi="Calibri"/>
           <w:lang w:val="en-US"/>
         </w:rPr>
-        <w:t>React-</w:t>
-      </w:r>
-      <w:proofErr w:type="spellStart"/>
-      <w:r>
-        <w:rPr>
-          <w:rFonts w:ascii="Calibri" w:hAnsi="Calibri"/>
-          <w:lang w:val="en-US"/>
-        </w:rPr>
-        <w:t>redux</w:t>
-      </w:r>
-      <w:proofErr w:type="spellEnd"/>
-      <w:r>
-        <w:rPr>
-          <w:rFonts w:ascii="Calibri" w:hAnsi="Calibri"/>
-          <w:lang w:val="en-US"/>
-        </w:rPr>
-        <w:t xml:space="preserve"> to manage app state</w:t>
+        <w:t>Google Cloud Functions</w:t>
       </w:r>
     </w:p>
     <w:p>
@@ -2580,14 +2127,7 @@
           <w:rFonts w:ascii="Calibri" w:hAnsi="Calibri"/>
           <w:lang w:val="en-US"/>
         </w:rPr>
-        <w:t>React-</w:t>
-      </w:r>
-      <w:r>
-        <w:rPr>
-          <w:rFonts w:ascii="Calibri" w:hAnsi="Calibri"/>
-          <w:lang w:val="en-US"/>
-        </w:rPr>
-        <w:t>router to simplify domain paths</w:t>
+        <w:t>Firebase Authentication</w:t>
       </w:r>
     </w:p>
     <w:p>
@@ -2608,21 +2148,7 @@
           <w:rFonts w:ascii="Calibri" w:hAnsi="Calibri"/>
           <w:lang w:val="en-US"/>
         </w:rPr>
-        <w:t>Bootstrap and M</w:t>
-      </w:r>
-      <w:r>
-        <w:rPr>
-          <w:rFonts w:ascii="Calibri" w:hAnsi="Calibri"/>
-          <w:lang w:val="en-US"/>
-        </w:rPr>
-        <w:t>a</w:t>
-      </w:r>
-      <w:r>
-        <w:rPr>
-          <w:rFonts w:ascii="Calibri" w:hAnsi="Calibri"/>
-          <w:lang w:val="en-US"/>
-        </w:rPr>
-        <w:t>terial-UI for UI design</w:t>
+        <w:t>Firebase Real-time database</w:t>
       </w:r>
     </w:p>
     <w:p>
@@ -2643,21 +2169,7 @@
           <w:rFonts w:ascii="Calibri" w:hAnsi="Calibri"/>
           <w:lang w:val="en-US"/>
         </w:rPr>
-        <w:t>Clean</w:t>
-      </w:r>
-      <w:r>
-        <w:rPr>
-          <w:rFonts w:ascii="Calibri" w:hAnsi="Calibri"/>
-          <w:lang w:val="en-US"/>
-        </w:rPr>
-        <w:t xml:space="preserve"> Architecture</w:t>
-      </w:r>
-      <w:r>
-        <w:rPr>
-          <w:rFonts w:ascii="Calibri" w:hAnsi="Calibri"/>
-          <w:lang w:val="en-US"/>
-        </w:rPr>
-        <w:t xml:space="preserve"> based</w:t>
+        <w:t>Firebase Analytics</w:t>
       </w:r>
     </w:p>
     <w:p>
@@ -2679,15 +2191,23 @@
           <w:b/>
           <w:lang w:val="en-US"/>
         </w:rPr>
-        <w:t>Jun</w:t>
-      </w:r>
-      <w:r>
-        <w:rPr>
-          <w:rFonts w:ascii="Calibri" w:hAnsi="Calibri"/>
-          <w:b/>
-          <w:lang w:val="en-US"/>
-        </w:rPr>
-        <w:t xml:space="preserve"> 2016</w:t>
+        <w:t>May</w:t>
+      </w:r>
+      <w:r>
+        <w:rPr>
+          <w:rFonts w:ascii="Calibri" w:hAnsi="Calibri"/>
+          <w:b/>
+          <w:lang w:val="en-US"/>
+        </w:rPr>
+        <w:t xml:space="preserve"> </w:t>
+      </w:r>
+      <w:r>
+        <w:rPr>
+          <w:rFonts w:ascii="Calibri" w:hAnsi="Calibri"/>
+          <w:b/>
+          <w:lang w:val="en-US"/>
+        </w:rPr>
+        <w:t>2018</w:t>
       </w:r>
       <w:r>
         <w:rPr>
@@ -2703,23 +2223,7 @@
           <w:b/>
           <w:lang w:val="en-US"/>
         </w:rPr>
-        <w:t>Mar</w:t>
-      </w:r>
-      <w:r>
-        <w:rPr>
-          <w:rFonts w:ascii="Calibri" w:hAnsi="Calibri"/>
-          <w:b/>
-          <w:lang w:val="en-US"/>
-        </w:rPr>
-        <w:t xml:space="preserve"> 201</w:t>
-      </w:r>
-      <w:r>
-        <w:rPr>
-          <w:rFonts w:ascii="Calibri" w:hAnsi="Calibri"/>
-          <w:b/>
-          <w:lang w:val="en-US"/>
-        </w:rPr>
-        <w:t>8</w:t>
+        <w:t>Sep 2018</w:t>
       </w:r>
       <w:r>
         <w:rPr>
@@ -2739,7 +2243,6 @@
       <w:r>
         <w:rPr>
           <w:rFonts w:ascii="Calibri" w:hAnsi="Calibri"/>
-          <w:b/>
           <w:lang w:val="en-US"/>
         </w:rPr>
         <w:t xml:space="preserve"> </w:t>
@@ -2747,23 +2250,26 @@
       <w:r>
         <w:rPr>
           <w:rFonts w:ascii="Calibri" w:hAnsi="Calibri"/>
-          <w:lang w:val="en-US"/>
-        </w:rPr>
-        <w:t xml:space="preserve">Android, </w:t>
-      </w:r>
-      <w:r>
-        <w:rPr>
-          <w:rFonts w:ascii="Calibri" w:hAnsi="Calibri"/>
-          <w:lang w:val="en-US"/>
-        </w:rPr>
-        <w:t>Task Manager App</w:t>
-      </w:r>
-      <w:r>
-        <w:rPr>
-          <w:rFonts w:ascii="Calibri" w:hAnsi="Calibri"/>
+          <w:b/>
+          <w:lang w:val="en-US"/>
+        </w:rPr>
+        <w:t>React Web Application |</w:t>
+      </w:r>
+      <w:r>
+        <w:rPr>
+          <w:rFonts w:ascii="Calibri" w:hAnsi="Calibri"/>
+          <w:b/>
           <w:lang w:val="en-US"/>
         </w:rPr>
         <w:t xml:space="preserve"> </w:t>
+      </w:r>
+      <w:r>
+        <w:rPr>
+          <w:rFonts w:ascii="Calibri" w:hAnsi="Calibri"/>
+          <w:b/>
+          <w:lang w:val="en-US"/>
+        </w:rPr>
+        <w:t>Reusable skeleton for future projects</w:t>
       </w:r>
     </w:p>
     <w:p>
@@ -2784,9 +2290,290 @@
           <w:rFonts w:ascii="Calibri" w:hAnsi="Calibri"/>
           <w:lang w:val="en-US"/>
         </w:rPr>
+        <w:t xml:space="preserve">React-sagas to manage asynchronous calls to the Firebase Cloud </w:t>
+      </w:r>
+      <w:proofErr w:type="spellStart"/>
+      <w:r>
+        <w:rPr>
+          <w:rFonts w:ascii="Calibri" w:hAnsi="Calibri"/>
+          <w:lang w:val="en-US"/>
+        </w:rPr>
+        <w:t>Firestore</w:t>
+      </w:r>
+      <w:proofErr w:type="spellEnd"/>
+      <w:r>
+        <w:rPr>
+          <w:rFonts w:ascii="Calibri" w:hAnsi="Calibri"/>
+          <w:lang w:val="en-US"/>
+        </w:rPr>
+        <w:t xml:space="preserve">  </w:t>
+      </w:r>
+    </w:p>
+    <w:p>
+      <w:pPr>
+        <w:pStyle w:val="ListParagraph"/>
+        <w:numPr>
+          <w:ilvl w:val="0"/>
+          <w:numId w:val="6"/>
+        </w:numPr>
+        <w:spacing w:after="0"/>
+        <w:rPr>
+          <w:rFonts w:ascii="Calibri" w:hAnsi="Calibri"/>
+          <w:lang w:val="en-US"/>
+        </w:rPr>
+      </w:pPr>
+      <w:r>
+        <w:rPr>
+          <w:rFonts w:ascii="Calibri" w:hAnsi="Calibri"/>
+          <w:lang w:val="en-US"/>
+        </w:rPr>
+        <w:t>React-</w:t>
+      </w:r>
+      <w:proofErr w:type="spellStart"/>
+      <w:r>
+        <w:rPr>
+          <w:rFonts w:ascii="Calibri" w:hAnsi="Calibri"/>
+          <w:lang w:val="en-US"/>
+        </w:rPr>
+        <w:t>redux</w:t>
+      </w:r>
+      <w:proofErr w:type="spellEnd"/>
+      <w:r>
+        <w:rPr>
+          <w:rFonts w:ascii="Calibri" w:hAnsi="Calibri"/>
+          <w:lang w:val="en-US"/>
+        </w:rPr>
+        <w:t xml:space="preserve"> to manage app state</w:t>
+      </w:r>
+    </w:p>
+    <w:p>
+      <w:pPr>
+        <w:pStyle w:val="ListParagraph"/>
+        <w:numPr>
+          <w:ilvl w:val="0"/>
+          <w:numId w:val="6"/>
+        </w:numPr>
+        <w:spacing w:after="0"/>
+        <w:rPr>
+          <w:rFonts w:ascii="Calibri" w:hAnsi="Calibri"/>
+          <w:lang w:val="en-US"/>
+        </w:rPr>
+      </w:pPr>
+      <w:r>
+        <w:rPr>
+          <w:rFonts w:ascii="Calibri" w:hAnsi="Calibri"/>
+          <w:lang w:val="en-US"/>
+        </w:rPr>
+        <w:t>React-</w:t>
+      </w:r>
+      <w:r>
+        <w:rPr>
+          <w:rFonts w:ascii="Calibri" w:hAnsi="Calibri"/>
+          <w:lang w:val="en-US"/>
+        </w:rPr>
+        <w:t>router to simplify domain paths</w:t>
+      </w:r>
+    </w:p>
+    <w:p>
+      <w:pPr>
+        <w:pStyle w:val="ListParagraph"/>
+        <w:numPr>
+          <w:ilvl w:val="0"/>
+          <w:numId w:val="6"/>
+        </w:numPr>
+        <w:spacing w:after="0"/>
+        <w:rPr>
+          <w:rFonts w:ascii="Calibri" w:hAnsi="Calibri"/>
+          <w:lang w:val="en-US"/>
+        </w:rPr>
+      </w:pPr>
+      <w:r>
+        <w:rPr>
+          <w:rFonts w:ascii="Calibri" w:hAnsi="Calibri"/>
+          <w:lang w:val="en-US"/>
+        </w:rPr>
+        <w:t>Bootstrap and M</w:t>
+      </w:r>
+      <w:r>
+        <w:rPr>
+          <w:rFonts w:ascii="Calibri" w:hAnsi="Calibri"/>
+          <w:lang w:val="en-US"/>
+        </w:rPr>
+        <w:t>a</w:t>
+      </w:r>
+      <w:r>
+        <w:rPr>
+          <w:rFonts w:ascii="Calibri" w:hAnsi="Calibri"/>
+          <w:lang w:val="en-US"/>
+        </w:rPr>
+        <w:t>terial-UI for UI design</w:t>
+      </w:r>
+    </w:p>
+    <w:p>
+      <w:pPr>
+        <w:pStyle w:val="ListParagraph"/>
+        <w:numPr>
+          <w:ilvl w:val="0"/>
+          <w:numId w:val="6"/>
+        </w:numPr>
+        <w:spacing w:after="0"/>
+        <w:rPr>
+          <w:rFonts w:ascii="Calibri" w:hAnsi="Calibri"/>
+          <w:lang w:val="en-US"/>
+        </w:rPr>
+      </w:pPr>
+      <w:r>
+        <w:rPr>
+          <w:rFonts w:ascii="Calibri" w:hAnsi="Calibri"/>
+          <w:lang w:val="en-US"/>
+        </w:rPr>
+        <w:t>Clean</w:t>
+      </w:r>
+      <w:r>
+        <w:rPr>
+          <w:rFonts w:ascii="Calibri" w:hAnsi="Calibri"/>
+          <w:lang w:val="en-US"/>
+        </w:rPr>
+        <w:t xml:space="preserve"> Architecture</w:t>
+      </w:r>
+      <w:r>
+        <w:rPr>
+          <w:rFonts w:ascii="Calibri" w:hAnsi="Calibri"/>
+          <w:lang w:val="en-US"/>
+        </w:rPr>
+        <w:t xml:space="preserve"> based</w:t>
+      </w:r>
+    </w:p>
+    <w:p>
+      <w:pPr>
+        <w:pStyle w:val="ListParagraph"/>
+        <w:numPr>
+          <w:ilvl w:val="0"/>
+          <w:numId w:val="3"/>
+        </w:numPr>
+        <w:spacing w:after="0"/>
+        <w:rPr>
+          <w:rFonts w:ascii="Calibri" w:hAnsi="Calibri"/>
+          <w:lang w:val="en-US"/>
+        </w:rPr>
+      </w:pPr>
+      <w:r>
+        <w:rPr>
+          <w:rFonts w:ascii="Calibri" w:hAnsi="Calibri"/>
+          <w:b/>
+          <w:lang w:val="en-US"/>
+        </w:rPr>
+        <w:t>Jun</w:t>
+      </w:r>
+      <w:r>
+        <w:rPr>
+          <w:rFonts w:ascii="Calibri" w:hAnsi="Calibri"/>
+          <w:b/>
+          <w:lang w:val="en-US"/>
+        </w:rPr>
+        <w:t xml:space="preserve"> 2016</w:t>
+      </w:r>
+      <w:r>
+        <w:rPr>
+          <w:rFonts w:ascii="Calibri" w:hAnsi="Calibri"/>
+          <w:b/>
+          <w:lang w:val="en-US"/>
+        </w:rPr>
+        <w:t xml:space="preserve"> – </w:t>
+      </w:r>
+      <w:r>
+        <w:rPr>
+          <w:rFonts w:ascii="Calibri" w:hAnsi="Calibri"/>
+          <w:b/>
+          <w:lang w:val="en-US"/>
+        </w:rPr>
+        <w:t>Mar</w:t>
+      </w:r>
+      <w:r>
+        <w:rPr>
+          <w:rFonts w:ascii="Calibri" w:hAnsi="Calibri"/>
+          <w:b/>
+          <w:lang w:val="en-US"/>
+        </w:rPr>
+        <w:t xml:space="preserve"> 201</w:t>
+      </w:r>
+      <w:r>
+        <w:rPr>
+          <w:rFonts w:ascii="Calibri" w:hAnsi="Calibri"/>
+          <w:b/>
+          <w:lang w:val="en-US"/>
+        </w:rPr>
+        <w:t>8</w:t>
+      </w:r>
+      <w:r>
+        <w:rPr>
+          <w:rFonts w:ascii="Calibri" w:hAnsi="Calibri"/>
+          <w:b/>
+          <w:lang w:val="en-US"/>
+        </w:rPr>
+        <w:t xml:space="preserve"> </w:t>
+      </w:r>
+      <w:r>
+        <w:rPr>
+          <w:rFonts w:ascii="Calibri" w:hAnsi="Calibri"/>
+          <w:lang w:val="en-US"/>
+        </w:rPr>
+        <w:t>|</w:t>
+      </w:r>
+      <w:r>
+        <w:rPr>
+          <w:rFonts w:ascii="Calibri" w:hAnsi="Calibri"/>
+          <w:b/>
+          <w:lang w:val="en-US"/>
+        </w:rPr>
+        <w:t xml:space="preserve"> </w:t>
+      </w:r>
+      <w:r>
+        <w:rPr>
+          <w:rFonts w:ascii="Calibri" w:hAnsi="Calibri"/>
+          <w:b/>
+          <w:lang w:val="en-US"/>
+        </w:rPr>
+        <w:t>Released Android</w:t>
+      </w:r>
+      <w:r>
+        <w:rPr>
+          <w:rFonts w:ascii="Calibri" w:hAnsi="Calibri"/>
+          <w:b/>
+          <w:lang w:val="en-US"/>
+        </w:rPr>
+        <w:t xml:space="preserve"> </w:t>
+      </w:r>
+      <w:r>
+        <w:rPr>
+          <w:rFonts w:ascii="Calibri" w:hAnsi="Calibri"/>
+          <w:b/>
+          <w:lang w:val="en-US"/>
+        </w:rPr>
+        <w:t>Task Manager App</w:t>
+      </w:r>
+    </w:p>
+    <w:p>
+      <w:pPr>
+        <w:pStyle w:val="ListParagraph"/>
+        <w:numPr>
+          <w:ilvl w:val="0"/>
+          <w:numId w:val="6"/>
+        </w:numPr>
+        <w:spacing w:after="0"/>
+        <w:rPr>
+          <w:rFonts w:ascii="Calibri" w:hAnsi="Calibri"/>
+          <w:lang w:val="en-US"/>
+        </w:rPr>
+      </w:pPr>
+      <w:r>
+        <w:rPr>
+          <w:rFonts w:ascii="Calibri" w:hAnsi="Calibri"/>
+          <w:lang w:val="en-US"/>
+        </w:rPr>
         <w:t>Visit Google Play Store: </w:t>
       </w:r>
-      <w:hyperlink r:id="rId8" w:tgtFrame="_blank" w:history="1">
+      <w:hyperlink r:id="rId11" w:tgtFrame="_blank" w:history="1">
         <w:r>
           <w:rPr>
             <w:rStyle w:val="Hyperlink"/>
@@ -2836,17 +2623,8 @@
           <w:rFonts w:ascii="Calibri" w:hAnsi="Calibri"/>
           <w:lang w:val="en-US"/>
         </w:rPr>
-        <w:t xml:space="preserve"> to </w:t>
-      </w:r>
-      <w:proofErr w:type="spellStart"/>
-      <w:r>
-        <w:rPr>
-          <w:rFonts w:ascii="Calibri" w:hAnsi="Calibri"/>
-          <w:lang w:val="en-US"/>
-        </w:rPr>
-        <w:t>Kotlin</w:t>
-      </w:r>
-      <w:proofErr w:type="spellEnd"/>
+        <w:t xml:space="preserve"> to Kotlin</w:t>
+      </w:r>
     </w:p>
     <w:p>
       <w:pPr>
@@ -3322,7 +3100,7 @@
           <w:sz w:val="24"/>
           <w:lang w:val="en-US"/>
         </w:rPr>
-        <w:t>CERTIFICATIONS</w:t>
+        <w:t>PROGRAMMING SKILLS</w:t>
       </w:r>
     </w:p>
     <w:p>
@@ -3330,9 +3108,205 @@
         <w:pStyle w:val="ListParagraph"/>
         <w:numPr>
           <w:ilvl w:val="0"/>
-          <w:numId w:val="11"/>
+          <w:numId w:val="12"/>
         </w:numPr>
         <w:spacing w:after="0" w:line="240" w:lineRule="auto"/>
+        <w:rPr>
+          <w:rFonts w:ascii="Calibri" w:hAnsi="Calibri"/>
+          <w:b/>
+          <w:lang w:val="en-US"/>
+        </w:rPr>
+      </w:pPr>
+      <w:r>
+        <w:rPr>
+          <w:rFonts w:ascii="Calibri" w:hAnsi="Calibri"/>
+          <w:b/>
+          <w:lang w:val="en-US"/>
+        </w:rPr>
+        <w:t>Advanced:</w:t>
+      </w:r>
+    </w:p>
+    <w:p>
+      <w:pPr>
+        <w:pStyle w:val="ListParagraph"/>
+        <w:numPr>
+          <w:ilvl w:val="1"/>
+          <w:numId w:val="12"/>
+        </w:numPr>
+        <w:spacing w:after="0" w:line="240" w:lineRule="auto"/>
+        <w:rPr>
+          <w:rFonts w:ascii="Calibri" w:hAnsi="Calibri"/>
+          <w:lang w:val="en-US"/>
+        </w:rPr>
+      </w:pPr>
+      <w:r>
+        <w:rPr>
+          <w:rFonts w:ascii="Calibri" w:hAnsi="Calibri"/>
+          <w:lang w:val="en-US"/>
+        </w:rPr>
+        <w:t>Java</w:t>
+      </w:r>
+      <w:r>
+        <w:rPr>
+          <w:rFonts w:ascii="Calibri" w:hAnsi="Calibri"/>
+          <w:lang w:val="en-US"/>
+        </w:rPr>
+        <w:t xml:space="preserve"> and Kotlin</w:t>
+      </w:r>
+    </w:p>
+    <w:p>
+      <w:pPr>
+        <w:pStyle w:val="ListParagraph"/>
+        <w:numPr>
+          <w:ilvl w:val="0"/>
+          <w:numId w:val="12"/>
+        </w:numPr>
+        <w:spacing w:after="0" w:line="240" w:lineRule="auto"/>
+        <w:rPr>
+          <w:rFonts w:ascii="Calibri" w:hAnsi="Calibri"/>
+          <w:b/>
+          <w:lang w:val="en-US"/>
+        </w:rPr>
+      </w:pPr>
+      <w:r>
+        <w:rPr>
+          <w:rFonts w:ascii="Calibri" w:hAnsi="Calibri"/>
+          <w:b/>
+          <w:lang w:val="en-US"/>
+        </w:rPr>
+        <w:t>Intermediate:</w:t>
+      </w:r>
+    </w:p>
+    <w:p>
+      <w:pPr>
+        <w:pStyle w:val="ListParagraph"/>
+        <w:numPr>
+          <w:ilvl w:val="1"/>
+          <w:numId w:val="12"/>
+        </w:numPr>
+        <w:spacing w:after="0" w:line="240" w:lineRule="auto"/>
+        <w:rPr>
+          <w:rFonts w:ascii="Calibri" w:hAnsi="Calibri"/>
+          <w:lang w:val="en-US"/>
+        </w:rPr>
+      </w:pPr>
+      <w:r>
+        <w:rPr>
+          <w:rFonts w:ascii="Calibri" w:hAnsi="Calibri"/>
+          <w:lang w:val="en-US"/>
+        </w:rPr>
+        <w:t>Dart</w:t>
+      </w:r>
+      <w:r>
+        <w:rPr>
+          <w:rFonts w:ascii="Calibri" w:hAnsi="Calibri"/>
+          <w:lang w:val="en-US"/>
+        </w:rPr>
+        <w:t>,</w:t>
+      </w:r>
+      <w:r>
+        <w:rPr>
+          <w:rFonts w:ascii="Calibri" w:hAnsi="Calibri"/>
+          <w:lang w:val="en-US"/>
+        </w:rPr>
+        <w:t xml:space="preserve"> </w:t>
+      </w:r>
+      <w:r>
+        <w:rPr>
+          <w:rFonts w:ascii="Calibri" w:hAnsi="Calibri"/>
+          <w:lang w:val="en-US"/>
+        </w:rPr>
+        <w:t>Swift, JavaScript, Ruby, SQL,</w:t>
+      </w:r>
+      <w:r>
+        <w:rPr>
+          <w:rFonts w:ascii="Calibri" w:hAnsi="Calibri"/>
+          <w:lang w:val="en-US"/>
+        </w:rPr>
+        <w:t xml:space="preserve"> C#,</w:t>
+      </w:r>
+      <w:r>
+        <w:rPr>
+          <w:rFonts w:ascii="Calibri" w:hAnsi="Calibri"/>
+          <w:lang w:val="en-US"/>
+        </w:rPr>
+        <w:t xml:space="preserve"> C++, C and Verilog</w:t>
+      </w:r>
+    </w:p>
+    <w:p>
+      <w:pPr>
+        <w:pStyle w:val="ListParagraph"/>
+        <w:numPr>
+          <w:ilvl w:val="0"/>
+          <w:numId w:val="12"/>
+        </w:numPr>
+        <w:spacing w:after="0" w:line="240" w:lineRule="auto"/>
+        <w:rPr>
+          <w:rFonts w:ascii="Calibri" w:hAnsi="Calibri"/>
+          <w:lang w:val="en-US"/>
+        </w:rPr>
+      </w:pPr>
+      <w:r>
+        <w:rPr>
+          <w:rFonts w:ascii="Calibri" w:hAnsi="Calibri"/>
+          <w:b/>
+          <w:lang w:val="en-US"/>
+        </w:rPr>
+        <w:t>Novice</w:t>
+      </w:r>
+      <w:r>
+        <w:rPr>
+          <w:rFonts w:ascii="Calibri" w:hAnsi="Calibri"/>
+          <w:lang w:val="en-US"/>
+        </w:rPr>
+        <w:t>:</w:t>
+      </w:r>
+    </w:p>
+    <w:p>
+      <w:pPr>
+        <w:pStyle w:val="ListParagraph"/>
+        <w:numPr>
+          <w:ilvl w:val="1"/>
+          <w:numId w:val="12"/>
+        </w:numPr>
+        <w:spacing w:after="0" w:line="240" w:lineRule="auto"/>
+        <w:rPr>
+          <w:rFonts w:ascii="Calibri" w:hAnsi="Calibri"/>
+          <w:lang w:val="en-US"/>
+        </w:rPr>
+      </w:pPr>
+      <w:r>
+        <w:rPr>
+          <w:rFonts w:ascii="Calibri" w:hAnsi="Calibri"/>
+          <w:lang w:val="en-US"/>
+        </w:rPr>
+        <w:t xml:space="preserve">Objective C, VHDL </w:t>
+      </w:r>
+      <w:r>
+        <w:rPr>
+          <w:rFonts w:ascii="Calibri" w:hAnsi="Calibri"/>
+          <w:lang w:val="en-US"/>
+        </w:rPr>
+        <w:t>and HTML</w:t>
+      </w:r>
+    </w:p>
+    <w:p>
+      <w:pPr>
+        <w:pBdr>
+          <w:top w:val="single" w:sz="8" w:space="0" w:color="auto"/>
+        </w:pBdr>
+        <w:spacing w:after="0"/>
+        <w:jc w:val="both"/>
+        <w:rPr>
+          <w:rFonts w:ascii="Calibri" w:hAnsi="Calibri"/>
+          <w:lang w:val="en-US"/>
+        </w:rPr>
+      </w:pPr>
+    </w:p>
+    <w:p>
+      <w:pPr>
+        <w:spacing w:after="0" w:line="240" w:lineRule="auto"/>
+        <w:jc w:val="center"/>
         <w:rPr>
           <w:rFonts w:ascii="Calibri" w:hAnsi="Calibri"/>
           <w:b/>
@@ -3345,24 +3319,330 @@
         <w:rPr>
           <w:rFonts w:ascii="Calibri" w:hAnsi="Calibri"/>
           <w:b/>
-          <w:lang w:val="en-US"/>
-        </w:rPr>
-        <w:t xml:space="preserve">May 2018 </w:t>
-      </w:r>
-      <w:r>
-        <w:rPr>
-          <w:rFonts w:ascii="Calibri" w:hAnsi="Calibri"/>
-          <w:lang w:val="en-US"/>
-        </w:rPr>
-        <w:t xml:space="preserve">| </w:t>
-      </w:r>
-      <w:r>
-        <w:rPr>
-          <w:rFonts w:ascii="Calibri" w:hAnsi="Calibri"/>
-          <w:b/>
-          <w:lang w:val="en-US"/>
-        </w:rPr>
-        <w:t>Google</w:t>
+          <w:color w:val="1F4E79" w:themeColor="accent1" w:themeShade="80"/>
+          <w:sz w:val="24"/>
+          <w:lang w:val="en-US"/>
+        </w:rPr>
+        <w:lastRenderedPageBreak/>
+        <w:t>GENERAL SKILLS</w:t>
+      </w:r>
+    </w:p>
+    <w:p>
+      <w:pPr>
+        <w:pStyle w:val="ListParagraph"/>
+        <w:numPr>
+          <w:ilvl w:val="0"/>
+          <w:numId w:val="14"/>
+        </w:numPr>
+        <w:spacing w:after="0" w:line="240" w:lineRule="auto"/>
+        <w:rPr>
+          <w:rFonts w:ascii="Calibri" w:hAnsi="Calibri"/>
+          <w:b/>
+          <w:lang w:val="en-US"/>
+        </w:rPr>
+      </w:pPr>
+      <w:r>
+        <w:rPr>
+          <w:rFonts w:ascii="Calibri" w:hAnsi="Calibri"/>
+          <w:b/>
+          <w:lang w:val="en-US"/>
+        </w:rPr>
+        <w:t>Cloud Tech</w:t>
+      </w:r>
+      <w:r>
+        <w:rPr>
+          <w:rFonts w:ascii="Calibri" w:hAnsi="Calibri"/>
+          <w:b/>
+          <w:lang w:val="en-US"/>
+        </w:rPr>
+        <w:t>:</w:t>
+      </w:r>
+    </w:p>
+    <w:p>
+      <w:pPr>
+        <w:pStyle w:val="ListParagraph"/>
+        <w:numPr>
+          <w:ilvl w:val="1"/>
+          <w:numId w:val="14"/>
+        </w:numPr>
+        <w:spacing w:after="0" w:line="240" w:lineRule="auto"/>
+        <w:rPr>
+          <w:rFonts w:ascii="Calibri" w:hAnsi="Calibri"/>
+          <w:lang w:val="en-US"/>
+        </w:rPr>
+      </w:pPr>
+      <w:r>
+        <w:rPr>
+          <w:rFonts w:ascii="Calibri" w:hAnsi="Calibri"/>
+          <w:lang w:val="en-US"/>
+        </w:rPr>
+        <w:t xml:space="preserve">Google Cloud Platform, Firebase, Amazon Web Services and </w:t>
+      </w:r>
+      <w:r>
+        <w:rPr>
+          <w:rFonts w:ascii="Calibri" w:hAnsi="Calibri"/>
+          <w:lang w:val="en-US"/>
+        </w:rPr>
+        <w:t>Microsoft Azure</w:t>
+      </w:r>
+    </w:p>
+    <w:p>
+      <w:pPr>
+        <w:pStyle w:val="ListParagraph"/>
+        <w:numPr>
+          <w:ilvl w:val="0"/>
+          <w:numId w:val="14"/>
+        </w:numPr>
+        <w:spacing w:after="0" w:line="240" w:lineRule="auto"/>
+        <w:rPr>
+          <w:rFonts w:ascii="Calibri" w:hAnsi="Calibri"/>
+          <w:b/>
+          <w:lang w:val="en-US"/>
+        </w:rPr>
+      </w:pPr>
+      <w:r>
+        <w:rPr>
+          <w:rFonts w:ascii="Calibri" w:hAnsi="Calibri"/>
+          <w:b/>
+          <w:lang w:val="en-US"/>
+        </w:rPr>
+        <w:t>Testing</w:t>
+      </w:r>
+      <w:r>
+        <w:rPr>
+          <w:rFonts w:ascii="Calibri" w:hAnsi="Calibri"/>
+          <w:b/>
+          <w:lang w:val="en-US"/>
+        </w:rPr>
+        <w:t>:</w:t>
+      </w:r>
+    </w:p>
+    <w:p>
+      <w:pPr>
+        <w:pStyle w:val="ListParagraph"/>
+        <w:numPr>
+          <w:ilvl w:val="1"/>
+          <w:numId w:val="14"/>
+        </w:numPr>
+        <w:spacing w:after="0" w:line="240" w:lineRule="auto"/>
+        <w:rPr>
+          <w:rFonts w:ascii="Calibri" w:hAnsi="Calibri"/>
+          <w:lang w:val="en-US"/>
+        </w:rPr>
+      </w:pPr>
+      <w:proofErr w:type="spellStart"/>
+      <w:r>
+        <w:rPr>
+          <w:rFonts w:ascii="Calibri" w:hAnsi="Calibri"/>
+          <w:lang w:val="en-US"/>
+        </w:rPr>
+        <w:t>RSpec</w:t>
+      </w:r>
+      <w:proofErr w:type="spellEnd"/>
+      <w:r>
+        <w:rPr>
+          <w:rFonts w:ascii="Calibri" w:hAnsi="Calibri"/>
+          <w:lang w:val="en-US"/>
+        </w:rPr>
+        <w:t xml:space="preserve">, </w:t>
+      </w:r>
+      <w:proofErr w:type="spellStart"/>
+      <w:r>
+        <w:rPr>
+          <w:rFonts w:ascii="Calibri" w:hAnsi="Calibri"/>
+          <w:lang w:val="en-US"/>
+        </w:rPr>
+        <w:t>MockK</w:t>
+      </w:r>
+      <w:proofErr w:type="spellEnd"/>
+      <w:r>
+        <w:rPr>
+          <w:rFonts w:ascii="Calibri" w:hAnsi="Calibri"/>
+          <w:lang w:val="en-US"/>
+        </w:rPr>
+        <w:t xml:space="preserve">, </w:t>
+      </w:r>
+      <w:proofErr w:type="spellStart"/>
+      <w:r>
+        <w:rPr>
+          <w:rFonts w:ascii="Calibri" w:hAnsi="Calibri"/>
+          <w:lang w:val="en-US"/>
+        </w:rPr>
+        <w:t>JUnit</w:t>
+      </w:r>
+      <w:proofErr w:type="spellEnd"/>
+      <w:r>
+        <w:rPr>
+          <w:rFonts w:ascii="Calibri" w:hAnsi="Calibri"/>
+          <w:lang w:val="en-US"/>
+        </w:rPr>
+        <w:t xml:space="preserve">, </w:t>
+      </w:r>
+      <w:proofErr w:type="spellStart"/>
+      <w:r>
+        <w:rPr>
+          <w:rFonts w:ascii="Calibri" w:hAnsi="Calibri"/>
+          <w:lang w:val="en-US"/>
+        </w:rPr>
+        <w:t>Robolectric</w:t>
+      </w:r>
+      <w:proofErr w:type="spellEnd"/>
+      <w:r>
+        <w:rPr>
+          <w:rFonts w:ascii="Calibri" w:hAnsi="Calibri"/>
+          <w:lang w:val="en-US"/>
+        </w:rPr>
+        <w:t xml:space="preserve">, </w:t>
+      </w:r>
+      <w:proofErr w:type="spellStart"/>
+      <w:r>
+        <w:rPr>
+          <w:rFonts w:ascii="Calibri" w:hAnsi="Calibri"/>
+          <w:lang w:val="en-US"/>
+        </w:rPr>
+        <w:t>Mockito</w:t>
+      </w:r>
+      <w:proofErr w:type="spellEnd"/>
+      <w:r>
+        <w:rPr>
+          <w:rFonts w:ascii="Calibri" w:hAnsi="Calibri"/>
+          <w:lang w:val="en-US"/>
+        </w:rPr>
+        <w:t xml:space="preserve">, Jasmine and </w:t>
+      </w:r>
+      <w:r>
+        <w:rPr>
+          <w:rFonts w:ascii="Calibri" w:hAnsi="Calibri"/>
+          <w:lang w:val="en-US"/>
+        </w:rPr>
+        <w:t>Firebase Test Lab</w:t>
+      </w:r>
+    </w:p>
+    <w:p>
+      <w:pPr>
+        <w:pStyle w:val="ListParagraph"/>
+        <w:numPr>
+          <w:ilvl w:val="1"/>
+          <w:numId w:val="14"/>
+        </w:numPr>
+        <w:spacing w:after="0" w:line="240" w:lineRule="auto"/>
+        <w:rPr>
+          <w:rFonts w:ascii="Calibri" w:hAnsi="Calibri"/>
+          <w:b/>
+          <w:lang w:val="en-US"/>
+        </w:rPr>
+      </w:pPr>
+      <w:r>
+        <w:rPr>
+          <w:rFonts w:ascii="Calibri" w:hAnsi="Calibri"/>
+          <w:lang w:val="en-US"/>
+        </w:rPr>
+        <w:t>Crucible</w:t>
+      </w:r>
+      <w:r>
+        <w:rPr>
+          <w:rFonts w:ascii="Calibri" w:hAnsi="Calibri"/>
+          <w:lang w:val="en-US"/>
+        </w:rPr>
+        <w:t xml:space="preserve">, GitHub code reviews and </w:t>
+      </w:r>
+      <w:r>
+        <w:rPr>
+          <w:rFonts w:ascii="Calibri" w:hAnsi="Calibri"/>
+          <w:lang w:val="en-US"/>
+        </w:rPr>
+        <w:t xml:space="preserve">Azure </w:t>
+      </w:r>
+      <w:proofErr w:type="spellStart"/>
+      <w:r>
+        <w:rPr>
+          <w:rFonts w:ascii="Calibri" w:hAnsi="Calibri"/>
+          <w:lang w:val="en-US"/>
+        </w:rPr>
+        <w:t>DevOps</w:t>
+      </w:r>
+      <w:proofErr w:type="spellEnd"/>
+    </w:p>
+    <w:p>
+      <w:pPr>
+        <w:pStyle w:val="ListParagraph"/>
+        <w:numPr>
+          <w:ilvl w:val="0"/>
+          <w:numId w:val="14"/>
+        </w:numPr>
+        <w:spacing w:after="0" w:line="240" w:lineRule="auto"/>
+        <w:rPr>
+          <w:rFonts w:ascii="Calibri" w:hAnsi="Calibri"/>
+          <w:b/>
+          <w:lang w:val="en-US"/>
+        </w:rPr>
+      </w:pPr>
+      <w:r>
+        <w:rPr>
+          <w:rFonts w:ascii="Calibri" w:hAnsi="Calibri"/>
+          <w:b/>
+          <w:lang w:val="en-US"/>
+        </w:rPr>
+        <w:t>Project Management</w:t>
+      </w:r>
+      <w:r>
+        <w:rPr>
+          <w:rFonts w:ascii="Calibri" w:hAnsi="Calibri"/>
+          <w:b/>
+          <w:lang w:val="en-US"/>
+        </w:rPr>
+        <w:t>:</w:t>
+      </w:r>
+    </w:p>
+    <w:p>
+      <w:pPr>
+        <w:pStyle w:val="ListParagraph"/>
+        <w:numPr>
+          <w:ilvl w:val="1"/>
+          <w:numId w:val="14"/>
+        </w:numPr>
+        <w:spacing w:after="0" w:line="240" w:lineRule="auto"/>
+        <w:rPr>
+          <w:rFonts w:ascii="Calibri" w:hAnsi="Calibri"/>
+          <w:lang w:val="en-US"/>
+        </w:rPr>
+      </w:pPr>
+      <w:r>
+        <w:rPr>
+          <w:rFonts w:ascii="Calibri" w:hAnsi="Calibri"/>
+          <w:lang w:val="en-US"/>
+        </w:rPr>
+        <w:t>JIRA</w:t>
+      </w:r>
+      <w:r>
+        <w:rPr>
+          <w:rFonts w:ascii="Calibri" w:hAnsi="Calibri"/>
+          <w:lang w:val="en-US"/>
+        </w:rPr>
+        <w:t xml:space="preserve">, </w:t>
+      </w:r>
+      <w:r>
+        <w:rPr>
+          <w:rFonts w:ascii="Calibri" w:hAnsi="Calibri"/>
+          <w:lang w:val="en-US"/>
+        </w:rPr>
+        <w:t xml:space="preserve">Azure </w:t>
+      </w:r>
+      <w:proofErr w:type="spellStart"/>
+      <w:r>
+        <w:rPr>
+          <w:rFonts w:ascii="Calibri" w:hAnsi="Calibri"/>
+          <w:lang w:val="en-US"/>
+        </w:rPr>
+        <w:t>DevOps</w:t>
+      </w:r>
+      <w:proofErr w:type="spellEnd"/>
+      <w:r>
+        <w:rPr>
+          <w:rFonts w:ascii="Calibri" w:hAnsi="Calibri"/>
+          <w:lang w:val="en-US"/>
+        </w:rPr>
+        <w:t>,</w:t>
       </w:r>
       <w:r>
         <w:rPr>
@@ -3374,28 +3654,229 @@
       <w:r>
         <w:rPr>
           <w:rFonts w:ascii="Calibri" w:hAnsi="Calibri"/>
-          <w:b/>
-          <w:lang w:val="en-US"/>
-        </w:rPr>
-        <w:t>Certified</w:t>
-      </w:r>
-      <w:r>
-        <w:rPr>
-          <w:rFonts w:ascii="Calibri" w:hAnsi="Calibri"/>
-          <w:lang w:val="en-US"/>
-        </w:rPr>
-        <w:t xml:space="preserve"> | </w:t>
-      </w:r>
-      <w:hyperlink r:id="rId9" w:history="1">
-        <w:r>
-          <w:rPr>
-            <w:rStyle w:val="Hyperlink"/>
-            <w:rFonts w:ascii="Calibri" w:hAnsi="Calibri"/>
-            <w:lang w:val="en-US"/>
-          </w:rPr>
-          <w:t>Associate Android Developer</w:t>
-        </w:r>
-      </w:hyperlink>
+          <w:lang w:val="en-US"/>
+        </w:rPr>
+        <w:t xml:space="preserve">Asana and </w:t>
+      </w:r>
+      <w:proofErr w:type="spellStart"/>
+      <w:r>
+        <w:rPr>
+          <w:rFonts w:ascii="Calibri" w:hAnsi="Calibri"/>
+          <w:lang w:val="en-US"/>
+        </w:rPr>
+        <w:t>Trello</w:t>
+      </w:r>
+      <w:proofErr w:type="spellEnd"/>
+    </w:p>
+    <w:p>
+      <w:pPr>
+        <w:pStyle w:val="ListParagraph"/>
+        <w:numPr>
+          <w:ilvl w:val="0"/>
+          <w:numId w:val="14"/>
+        </w:numPr>
+        <w:spacing w:after="0" w:line="240" w:lineRule="auto"/>
+        <w:rPr>
+          <w:rFonts w:ascii="Calibri" w:hAnsi="Calibri"/>
+          <w:b/>
+          <w:lang w:val="en-US"/>
+        </w:rPr>
+      </w:pPr>
+      <w:r>
+        <w:rPr>
+          <w:rFonts w:ascii="Calibri" w:hAnsi="Calibri"/>
+          <w:b/>
+          <w:lang w:val="en-US"/>
+        </w:rPr>
+        <w:t>Markup</w:t>
+      </w:r>
+      <w:r>
+        <w:rPr>
+          <w:rFonts w:ascii="Calibri" w:hAnsi="Calibri"/>
+          <w:b/>
+          <w:lang w:val="en-US"/>
+        </w:rPr>
+        <w:t xml:space="preserve"> </w:t>
+      </w:r>
+      <w:r>
+        <w:rPr>
+          <w:rFonts w:ascii="Calibri" w:hAnsi="Calibri"/>
+          <w:b/>
+          <w:lang w:val="en-US"/>
+        </w:rPr>
+        <w:t>Language</w:t>
+      </w:r>
+      <w:r>
+        <w:rPr>
+          <w:rFonts w:ascii="Calibri" w:hAnsi="Calibri"/>
+          <w:b/>
+          <w:lang w:val="en-US"/>
+        </w:rPr>
+        <w:t>:</w:t>
+      </w:r>
+    </w:p>
+    <w:p>
+      <w:pPr>
+        <w:pStyle w:val="ListParagraph"/>
+        <w:numPr>
+          <w:ilvl w:val="1"/>
+          <w:numId w:val="14"/>
+        </w:numPr>
+        <w:spacing w:after="0" w:line="240" w:lineRule="auto"/>
+        <w:rPr>
+          <w:rFonts w:ascii="Calibri" w:hAnsi="Calibri"/>
+          <w:lang w:val="en-US"/>
+        </w:rPr>
+      </w:pPr>
+      <w:r>
+        <w:rPr>
+          <w:rFonts w:ascii="Calibri" w:hAnsi="Calibri"/>
+          <w:lang w:val="en-US"/>
+        </w:rPr>
+        <w:t>HTML</w:t>
+      </w:r>
+      <w:r>
+        <w:rPr>
+          <w:rFonts w:ascii="Calibri" w:hAnsi="Calibri"/>
+          <w:lang w:val="en-US"/>
+        </w:rPr>
+        <w:t xml:space="preserve"> and</w:t>
+      </w:r>
+      <w:r>
+        <w:rPr>
+          <w:rFonts w:ascii="Calibri" w:hAnsi="Calibri"/>
+          <w:lang w:val="en-US"/>
+        </w:rPr>
+        <w:t xml:space="preserve"> </w:t>
+      </w:r>
+      <w:r>
+        <w:rPr>
+          <w:rFonts w:ascii="Calibri" w:hAnsi="Calibri"/>
+          <w:lang w:val="en-US"/>
+        </w:rPr>
+        <w:t>HAML</w:t>
+      </w:r>
+    </w:p>
+    <w:p>
+      <w:pPr>
+        <w:pStyle w:val="ListParagraph"/>
+        <w:numPr>
+          <w:ilvl w:val="2"/>
+          <w:numId w:val="14"/>
+        </w:numPr>
+        <w:spacing w:after="0" w:line="240" w:lineRule="auto"/>
+        <w:rPr>
+          <w:rFonts w:ascii="Calibri" w:hAnsi="Calibri"/>
+          <w:lang w:val="en-US"/>
+        </w:rPr>
+      </w:pPr>
+      <w:r>
+        <w:rPr>
+          <w:rFonts w:ascii="Calibri" w:hAnsi="Calibri"/>
+          <w:lang w:val="en-US"/>
+        </w:rPr>
+        <w:t>Bootstrap</w:t>
+      </w:r>
+      <w:r>
+        <w:rPr>
+          <w:rFonts w:ascii="Calibri" w:hAnsi="Calibri"/>
+          <w:lang w:val="en-US"/>
+        </w:rPr>
+        <w:t>,</w:t>
+      </w:r>
+      <w:r>
+        <w:rPr>
+          <w:rFonts w:ascii="Calibri" w:hAnsi="Calibri"/>
+          <w:lang w:val="en-US"/>
+        </w:rPr>
+        <w:t xml:space="preserve"> </w:t>
+      </w:r>
+      <w:r>
+        <w:rPr>
+          <w:rFonts w:ascii="Calibri" w:hAnsi="Calibri"/>
+          <w:lang w:val="en-US"/>
+        </w:rPr>
+        <w:t>Materialize</w:t>
+      </w:r>
+      <w:r>
+        <w:rPr>
+          <w:rFonts w:ascii="Calibri" w:hAnsi="Calibri"/>
+          <w:lang w:val="en-US"/>
+        </w:rPr>
+        <w:t xml:space="preserve"> and</w:t>
+      </w:r>
+      <w:r>
+        <w:rPr>
+          <w:rFonts w:ascii="Calibri" w:hAnsi="Calibri"/>
+          <w:lang w:val="en-US"/>
+        </w:rPr>
+        <w:t xml:space="preserve"> CSS</w:t>
+      </w:r>
+    </w:p>
+    <w:p>
+      <w:pPr>
+        <w:pStyle w:val="ListParagraph"/>
+        <w:numPr>
+          <w:ilvl w:val="0"/>
+          <w:numId w:val="14"/>
+        </w:numPr>
+        <w:spacing w:after="0" w:line="240" w:lineRule="auto"/>
+        <w:rPr>
+          <w:rFonts w:ascii="Calibri" w:hAnsi="Calibri"/>
+          <w:b/>
+          <w:lang w:val="en-US"/>
+        </w:rPr>
+      </w:pPr>
+      <w:r>
+        <w:rPr>
+          <w:rFonts w:ascii="Calibri" w:hAnsi="Calibri"/>
+          <w:b/>
+          <w:lang w:val="en-US"/>
+        </w:rPr>
+        <w:t>Languages:</w:t>
+      </w:r>
+    </w:p>
+    <w:p>
+      <w:pPr>
+        <w:pStyle w:val="ListParagraph"/>
+        <w:numPr>
+          <w:ilvl w:val="1"/>
+          <w:numId w:val="14"/>
+        </w:numPr>
+        <w:spacing w:after="0" w:line="240" w:lineRule="auto"/>
+        <w:rPr>
+          <w:rFonts w:ascii="Calibri" w:hAnsi="Calibri"/>
+          <w:lang w:val="en-US"/>
+        </w:rPr>
+      </w:pPr>
+      <w:r>
+        <w:rPr>
+          <w:rFonts w:ascii="Calibri" w:hAnsi="Calibri"/>
+          <w:lang w:val="en-US"/>
+        </w:rPr>
+        <w:t>Fluent in English, Russian and Spanish</w:t>
+      </w:r>
+    </w:p>
+    <w:p>
+      <w:pPr>
+        <w:pStyle w:val="ListParagraph"/>
+        <w:numPr>
+          <w:ilvl w:val="1"/>
+          <w:numId w:val="14"/>
+        </w:numPr>
+        <w:spacing w:after="0" w:line="240" w:lineRule="auto"/>
+        <w:rPr>
+          <w:rFonts w:ascii="Calibri" w:hAnsi="Calibri"/>
+          <w:lang w:val="en-US"/>
+        </w:rPr>
+      </w:pPr>
+      <w:r>
+        <w:rPr>
+          <w:rFonts w:ascii="Calibri" w:hAnsi="Calibri"/>
+          <w:lang w:val="en-US"/>
+        </w:rPr>
+        <w:t>Intermediate Level of Ukrainian</w:t>
+      </w:r>
     </w:p>
     <w:sectPr>
       <w:pgSz w:w="12240" w:h="15840"/>
@@ -4210,7 +4691,7 @@
         <w:color w:val="1F4E79" w:themeColor="accent1" w:themeShade="80"/>
       </w:rPr>
     </w:lvl>
-    <w:lvl w:ilvl="2" w:tplc="04090005" w:tentative="1">
+    <w:lvl w:ilvl="2" w:tplc="04090005">
       <w:start w:val="1"/>
       <w:numFmt w:val="bullet"/>
       <w:lvlText w:val=""/>
@@ -5844,7 +6325,7 @@
 </file>
 
 <file path=customXml/itemProps1.xml><?xml version="1.0" encoding="utf-8"?>
-<ds:datastoreItem xmlns:ds="http://schemas.openxmlformats.org/officeDocument/2006/customXml" ds:itemID="{0957B234-2EED-D94A-8CC8-0BAE43E147DF}">
+<ds:datastoreItem xmlns:ds="http://schemas.openxmlformats.org/officeDocument/2006/customXml" ds:itemID="{619EE4D4-EC21-734A-A642-1937BE9F1BDF}">
   <ds:schemaRefs>
     <ds:schemaRef ds:uri="http://schemas.openxmlformats.org/officeDocument/2006/bibliography"/>
   </ds:schemaRefs>

</xml_diff>

<commit_message>
update cerner cv info
</commit_message>
<xml_diff>
--- a/Artiom Lezcano Koretski - Resume.docx
+++ b/Artiom Lezcano Koretski - Resume.docx
@@ -1884,11 +1884,157 @@
           <w:rFonts w:ascii="Calibri" w:hAnsi="Calibri"/>
           <w:lang w:val="en-US"/>
         </w:rPr>
+        <w:t xml:space="preserve">Added and improved our Android, iOS and Web applications features while </w:t>
+      </w:r>
+      <w:r>
+        <w:rPr>
+          <w:rFonts w:ascii="Calibri" w:hAnsi="Calibri"/>
+          <w:b/>
+          <w:bCs/>
+          <w:lang w:val="en-US"/>
+        </w:rPr>
+        <w:t>meeting client’s expectation</w:t>
+      </w:r>
+    </w:p>
+    <w:p>
+      <w:pPr>
+        <w:pStyle w:val="ListParagraph"/>
+        <w:numPr>
+          <w:ilvl w:val="1"/>
+          <w:numId w:val="3"/>
+        </w:numPr>
+        <w:spacing w:after="0"/>
+        <w:jc w:val="both"/>
+        <w:rPr>
+          <w:rFonts w:ascii="Calibri" w:hAnsi="Calibri"/>
+          <w:lang w:val="en-US"/>
+        </w:rPr>
+      </w:pPr>
+      <w:r>
+        <w:rPr>
+          <w:rFonts w:ascii="Calibri" w:hAnsi="Calibri"/>
+          <w:lang w:val="en-US"/>
+        </w:rPr>
+        <w:t>H</w:t>
+      </w:r>
+      <w:r>
+        <w:rPr>
+          <w:rFonts w:ascii="Calibri" w:hAnsi="Calibri"/>
+          <w:lang w:val="en-US"/>
+        </w:rPr>
+        <w:t xml:space="preserve">elped with </w:t>
+      </w:r>
+      <w:r>
+        <w:rPr>
+          <w:rFonts w:ascii="Calibri" w:hAnsi="Calibri"/>
+          <w:b/>
+          <w:bCs/>
+          <w:lang w:val="en-US"/>
+        </w:rPr>
+        <w:t>Android and iOS releases</w:t>
+      </w:r>
+    </w:p>
+    <w:p>
+      <w:pPr>
+        <w:pStyle w:val="ListParagraph"/>
+        <w:numPr>
+          <w:ilvl w:val="1"/>
+          <w:numId w:val="3"/>
+        </w:numPr>
+        <w:spacing w:after="0" w:line="240" w:lineRule="auto"/>
+        <w:rPr>
+          <w:rFonts w:eastAsia="Times New Roman" w:cs="Times New Roman"/>
+          <w:lang w:val="en-US"/>
+        </w:rPr>
+      </w:pPr>
+      <w:r>
+        <w:rPr>
+          <w:rFonts w:eastAsia="Times New Roman" w:cs="Arial"/>
+          <w:lang w:val="en-US"/>
+        </w:rPr>
+        <w:t xml:space="preserve">Estimated </w:t>
+      </w:r>
+      <w:r>
+        <w:rPr>
+          <w:rFonts w:eastAsia="Times New Roman" w:cs="Arial"/>
+          <w:lang w:val="en-US"/>
+        </w:rPr>
+        <w:t>effort</w:t>
+      </w:r>
+      <w:r>
+        <w:rPr>
+          <w:rFonts w:eastAsia="Times New Roman" w:cs="Arial"/>
+          <w:lang w:val="en-US"/>
+        </w:rPr>
+        <w:t xml:space="preserve"> </w:t>
+      </w:r>
+      <w:r>
+        <w:rPr>
+          <w:rFonts w:eastAsia="Times New Roman" w:cs="Arial"/>
+          <w:lang w:val="en-US"/>
+        </w:rPr>
+        <w:t>towards</w:t>
+      </w:r>
+      <w:r>
+        <w:rPr>
+          <w:rFonts w:eastAsia="Times New Roman" w:cs="Arial"/>
+          <w:lang w:val="en-US"/>
+        </w:rPr>
+        <w:t xml:space="preserve"> specific features and enhancements</w:t>
+      </w:r>
+    </w:p>
+    <w:p>
+      <w:pPr>
+        <w:pStyle w:val="ListParagraph"/>
+        <w:numPr>
+          <w:ilvl w:val="1"/>
+          <w:numId w:val="3"/>
+        </w:numPr>
+        <w:spacing w:before="100" w:beforeAutospacing="1" w:after="100" w:afterAutospacing="1" w:line="240" w:lineRule="auto"/>
+        <w:rPr>
+          <w:rFonts w:eastAsia="Times New Roman" w:cs="Arial"/>
+          <w:lang w:val="en-US"/>
+        </w:rPr>
+      </w:pPr>
+      <w:r>
+        <w:rPr>
+          <w:rFonts w:eastAsia="Times New Roman" w:cs="Arial"/>
+          <w:lang w:val="en-US"/>
+        </w:rPr>
+        <w:t>Created story requirements and technical designs for such features and enhancements</w:t>
+      </w:r>
+    </w:p>
+    <w:p>
+      <w:pPr>
+        <w:pStyle w:val="ListParagraph"/>
+        <w:numPr>
+          <w:ilvl w:val="1"/>
+          <w:numId w:val="3"/>
+        </w:numPr>
+        <w:spacing w:after="0"/>
+        <w:jc w:val="both"/>
+        <w:rPr>
+          <w:rFonts w:ascii="Calibri" w:hAnsi="Calibri"/>
+          <w:b/>
+          <w:bCs/>
+          <w:lang w:val="en-US"/>
+        </w:rPr>
+      </w:pPr>
+      <w:bookmarkStart w:id="0" w:name="_GoBack"/>
+      <w:r>
+        <w:rPr>
+          <w:rFonts w:ascii="Calibri" w:hAnsi="Calibri"/>
+          <w:b/>
+          <w:bCs/>
+          <w:lang w:val="en-US"/>
+        </w:rPr>
         <w:t>Sought</w:t>
       </w:r>
       <w:r>
         <w:rPr>
           <w:rFonts w:ascii="Calibri" w:hAnsi="Calibri"/>
+          <w:b/>
+          <w:bCs/>
           <w:lang w:val="en-US"/>
         </w:rPr>
         <w:t xml:space="preserve"> </w:t>
@@ -1896,11 +2042,14 @@
       <w:r>
         <w:rPr>
           <w:rFonts w:ascii="Calibri" w:hAnsi="Calibri"/>
+          <w:b/>
+          <w:bCs/>
           <w:lang w:val="en-US"/>
         </w:rPr>
         <w:t>new technologies to help with software development</w:t>
       </w:r>
     </w:p>
+    <w:bookmarkEnd w:id="0"/>
     <w:p>
       <w:pPr>
         <w:pStyle w:val="ListParagraph"/>
@@ -2192,16 +2341,131 @@
           <w:rFonts w:ascii="Calibri" w:hAnsi="Calibri"/>
           <w:lang w:val="en-US"/>
         </w:rPr>
-        <w:t xml:space="preserve">helped with </w:t>
-      </w:r>
-      <w:r>
-        <w:rPr>
-          <w:rFonts w:ascii="Calibri" w:hAnsi="Calibri"/>
-          <w:b/>
-          <w:bCs/>
-          <w:lang w:val="en-US"/>
-        </w:rPr>
-        <w:t>Android and iOS releases</w:t>
+        <w:t>Team based work</w:t>
+      </w:r>
+      <w:r>
+        <w:rPr>
+          <w:rFonts w:ascii="Calibri" w:hAnsi="Calibri"/>
+          <w:lang w:val="en-US"/>
+        </w:rPr>
+        <w:t xml:space="preserve"> always towards the end goal objectives</w:t>
+      </w:r>
+    </w:p>
+    <w:p>
+      <w:pPr>
+        <w:spacing w:after="0"/>
+        <w:jc w:val="both"/>
+        <w:rPr>
+          <w:rFonts w:ascii="Calibri" w:hAnsi="Calibri"/>
+          <w:lang w:val="en-US"/>
+        </w:rPr>
+      </w:pPr>
+    </w:p>
+    <w:p>
+      <w:pPr>
+        <w:spacing w:after="0"/>
+        <w:jc w:val="both"/>
+        <w:rPr>
+          <w:rFonts w:ascii="Calibri" w:hAnsi="Calibri"/>
+          <w:lang w:val="en-US"/>
+        </w:rPr>
+      </w:pPr>
+    </w:p>
+    <w:p>
+      <w:pPr>
+        <w:pStyle w:val="ListParagraph"/>
+        <w:numPr>
+          <w:ilvl w:val="0"/>
+          <w:numId w:val="3"/>
+        </w:numPr>
+        <w:spacing w:after="0"/>
+        <w:jc w:val="both"/>
+        <w:rPr>
+          <w:rFonts w:ascii="Calibri" w:hAnsi="Calibri"/>
+          <w:lang w:val="en-US"/>
+        </w:rPr>
+      </w:pPr>
+      <w:r>
+        <w:rPr>
+          <w:rFonts w:ascii="Calibri" w:hAnsi="Calibri"/>
+          <w:b/>
+          <w:lang w:val="en-US"/>
+        </w:rPr>
+        <w:lastRenderedPageBreak/>
+        <w:t xml:space="preserve">Jun – Jul 2017 </w:t>
+      </w:r>
+      <w:r>
+        <w:rPr>
+          <w:rFonts w:ascii="Calibri" w:hAnsi="Calibri"/>
+          <w:lang w:val="en-US"/>
+        </w:rPr>
+        <w:t>|</w:t>
+      </w:r>
+      <w:r>
+        <w:rPr>
+          <w:rFonts w:ascii="Calibri" w:hAnsi="Calibri"/>
+          <w:b/>
+          <w:lang w:val="en-US"/>
+        </w:rPr>
+        <w:t xml:space="preserve"> </w:t>
+      </w:r>
+      <w:r>
+        <w:rPr>
+          <w:rFonts w:ascii="Calibri" w:hAnsi="Calibri"/>
+          <w:lang w:val="en-US"/>
+        </w:rPr>
+        <w:t>Ruby on Rails W</w:t>
+      </w:r>
+      <w:r>
+        <w:rPr>
+          <w:rFonts w:ascii="Calibri" w:hAnsi="Calibri"/>
+          <w:lang w:val="en-US"/>
+        </w:rPr>
+        <w:t xml:space="preserve">eb Application </w:t>
+      </w:r>
+      <w:r>
+        <w:rPr>
+          <w:rFonts w:ascii="Calibri" w:hAnsi="Calibri"/>
+          <w:lang w:val="en-US"/>
+        </w:rPr>
+        <w:t>to track</w:t>
+      </w:r>
+      <w:r>
+        <w:rPr>
+          <w:rFonts w:ascii="Calibri" w:hAnsi="Calibri"/>
+          <w:lang w:val="en-US"/>
+        </w:rPr>
+        <w:t xml:space="preserve"> solutions health statuses </w:t>
+      </w:r>
+      <w:r>
+        <w:rPr>
+          <w:rFonts w:ascii="Calibri" w:hAnsi="Calibri"/>
+          <w:lang w:val="en-US"/>
+        </w:rPr>
+        <w:t xml:space="preserve">| </w:t>
+      </w:r>
+      <w:r>
+        <w:rPr>
+          <w:rFonts w:ascii="Calibri" w:hAnsi="Calibri"/>
+          <w:b/>
+          <w:lang w:val="en-US"/>
+        </w:rPr>
+        <w:t xml:space="preserve">Cerner </w:t>
+      </w:r>
+      <w:r>
+        <w:rPr>
+          <w:rFonts w:ascii="Calibri" w:hAnsi="Calibri"/>
+          <w:lang w:val="en-US"/>
+        </w:rPr>
+        <w:t xml:space="preserve">| </w:t>
+      </w:r>
+      <w:r>
+        <w:rPr>
+          <w:rFonts w:ascii="Calibri" w:hAnsi="Calibri"/>
+          <w:b/>
+          <w:lang w:val="en-US"/>
+        </w:rPr>
+        <w:t>USA</w:t>
       </w:r>
     </w:p>
     <w:p>
@@ -2211,97 +2475,88 @@
           <w:ilvl w:val="1"/>
           <w:numId w:val="3"/>
         </w:numPr>
-        <w:spacing w:after="0"/>
-        <w:jc w:val="both"/>
-        <w:rPr>
-          <w:rFonts w:ascii="Calibri" w:hAnsi="Calibri"/>
-          <w:lang w:val="en-US"/>
-        </w:rPr>
-      </w:pPr>
-      <w:r>
-        <w:rPr>
-          <w:rFonts w:ascii="Calibri" w:hAnsi="Calibri"/>
-          <w:lang w:val="en-US"/>
-        </w:rPr>
-        <w:t>Added and improved</w:t>
-      </w:r>
-      <w:r>
-        <w:rPr>
-          <w:rFonts w:ascii="Calibri" w:hAnsi="Calibri"/>
-          <w:lang w:val="en-US"/>
-        </w:rPr>
-        <w:t xml:space="preserve"> our</w:t>
-      </w:r>
-      <w:r>
-        <w:rPr>
-          <w:rFonts w:ascii="Calibri" w:hAnsi="Calibri"/>
-          <w:lang w:val="en-US"/>
-        </w:rPr>
-        <w:t xml:space="preserve"> Android, iOS and </w:t>
-      </w:r>
-      <w:r>
-        <w:rPr>
-          <w:rFonts w:ascii="Calibri" w:hAnsi="Calibri"/>
-          <w:lang w:val="en-US"/>
-        </w:rPr>
-        <w:t>Web</w:t>
-      </w:r>
-      <w:r>
-        <w:rPr>
-          <w:rFonts w:ascii="Calibri" w:hAnsi="Calibri"/>
-          <w:lang w:val="en-US"/>
-        </w:rPr>
-        <w:t xml:space="preserve"> applications features</w:t>
-      </w:r>
-      <w:r>
-        <w:rPr>
-          <w:rFonts w:ascii="Calibri" w:hAnsi="Calibri"/>
-          <w:lang w:val="en-US"/>
-        </w:rPr>
-        <w:t xml:space="preserve"> while</w:t>
-      </w:r>
-      <w:r>
-        <w:rPr>
-          <w:rFonts w:ascii="Calibri" w:hAnsi="Calibri"/>
+        <w:spacing w:after="0" w:line="240" w:lineRule="auto"/>
+        <w:jc w:val="both"/>
+        <w:rPr>
+          <w:rFonts w:ascii="Calibri" w:eastAsia="Times New Roman" w:hAnsi="Calibri" w:cs="Times New Roman"/>
+          <w:lang w:val="en-US"/>
+        </w:rPr>
+      </w:pPr>
+      <w:r>
+        <w:rPr>
+          <w:rFonts w:ascii="Calibri" w:eastAsia="Times New Roman" w:hAnsi="Calibri" w:cs="Times New Roman"/>
+          <w:shd w:val="clear" w:color="auto" w:fill="FFFFFF"/>
+          <w:lang w:val="en-US"/>
+        </w:rPr>
+        <w:t>Met with</w:t>
+      </w:r>
+      <w:r>
+        <w:rPr>
+          <w:rFonts w:ascii="Calibri" w:eastAsia="Times New Roman" w:hAnsi="Calibri" w:cs="Times New Roman"/>
+          <w:shd w:val="clear" w:color="auto" w:fill="FFFFFF"/>
           <w:lang w:val="en-US"/>
         </w:rPr>
         <w:t xml:space="preserve"> </w:t>
       </w:r>
       <w:r>
         <w:rPr>
-          <w:rFonts w:ascii="Calibri" w:hAnsi="Calibri"/>
+          <w:rFonts w:ascii="Calibri" w:eastAsia="Times New Roman" w:hAnsi="Calibri" w:cs="Times New Roman"/>
+          <w:shd w:val="clear" w:color="auto" w:fill="FFFFFF"/>
+          <w:lang w:val="en-US"/>
+        </w:rPr>
+        <w:t>stakeholder</w:t>
+      </w:r>
+      <w:r>
+        <w:rPr>
+          <w:rFonts w:ascii="Calibri" w:eastAsia="Times New Roman" w:hAnsi="Calibri" w:cs="Times New Roman"/>
+          <w:shd w:val="clear" w:color="auto" w:fill="FFFFFF"/>
+          <w:lang w:val="en-US"/>
+        </w:rPr>
+        <w:t>s</w:t>
+      </w:r>
+      <w:r>
+        <w:rPr>
+          <w:rFonts w:ascii="Calibri" w:eastAsia="Times New Roman" w:hAnsi="Calibri" w:cs="Times New Roman"/>
+          <w:shd w:val="clear" w:color="auto" w:fill="FFFFFF"/>
+          <w:lang w:val="en-US"/>
+        </w:rPr>
+        <w:t xml:space="preserve"> to Gathered </w:t>
+      </w:r>
+      <w:r>
+        <w:rPr>
+          <w:rFonts w:ascii="Calibri" w:eastAsia="Times New Roman" w:hAnsi="Calibri" w:cs="Times New Roman"/>
           <w:b/>
           <w:bCs/>
-          <w:lang w:val="en-US"/>
-        </w:rPr>
-        <w:t xml:space="preserve">meeting </w:t>
-      </w:r>
-      <w:r>
-        <w:rPr>
-          <w:rFonts w:ascii="Calibri" w:hAnsi="Calibri"/>
+          <w:shd w:val="clear" w:color="auto" w:fill="FFFFFF"/>
+          <w:lang w:val="en-US"/>
+        </w:rPr>
+        <w:t>Functional Requirements</w:t>
+      </w:r>
+      <w:r>
+        <w:rPr>
+          <w:rFonts w:ascii="Calibri" w:eastAsia="Times New Roman" w:hAnsi="Calibri" w:cs="Times New Roman"/>
+          <w:shd w:val="clear" w:color="auto" w:fill="FFFFFF"/>
+          <w:lang w:val="en-US"/>
+        </w:rPr>
+        <w:t xml:space="preserve"> to translate them into </w:t>
+      </w:r>
+      <w:r>
+        <w:rPr>
+          <w:rFonts w:ascii="Calibri" w:eastAsia="Times New Roman" w:hAnsi="Calibri" w:cs="Times New Roman"/>
           <w:b/>
           <w:bCs/>
-          <w:lang w:val="en-US"/>
-        </w:rPr>
-        <w:t>client’s</w:t>
-      </w:r>
-      <w:r>
-        <w:rPr>
-          <w:rFonts w:ascii="Calibri" w:hAnsi="Calibri"/>
-          <w:b/>
-          <w:bCs/>
-          <w:lang w:val="en-US"/>
-        </w:rPr>
-        <w:t xml:space="preserve"> </w:t>
-      </w:r>
-      <w:r>
-        <w:rPr>
-          <w:rFonts w:ascii="Calibri" w:hAnsi="Calibri"/>
-          <w:b/>
-          <w:bCs/>
-          <w:lang w:val="en-US"/>
-        </w:rPr>
-        <w:t>expectation</w:t>
+          <w:shd w:val="clear" w:color="auto" w:fill="FFFFFF"/>
+          <w:lang w:val="en-US"/>
+        </w:rPr>
+        <w:t>Technical Requirements</w:t>
+      </w:r>
+      <w:r>
+        <w:rPr>
+          <w:rFonts w:ascii="Calibri" w:eastAsia="Times New Roman" w:hAnsi="Calibri" w:cs="Times New Roman"/>
+          <w:shd w:val="clear" w:color="auto" w:fill="FFFFFF"/>
+          <w:lang w:val="en-US"/>
+        </w:rPr>
+        <w:t>, Stories and Tasks.</w:t>
       </w:r>
     </w:p>
     <w:p>
@@ -2315,31 +2570,24 @@
         <w:jc w:val="both"/>
         <w:rPr>
           <w:rFonts w:ascii="Calibri" w:hAnsi="Calibri"/>
-          <w:lang w:val="en-US"/>
-        </w:rPr>
-      </w:pPr>
-      <w:r>
-        <w:rPr>
-          <w:rFonts w:ascii="Calibri" w:hAnsi="Calibri"/>
-          <w:lang w:val="en-US"/>
-        </w:rPr>
-        <w:t>Team based work</w:t>
-      </w:r>
-      <w:r>
-        <w:rPr>
-          <w:rFonts w:ascii="Calibri" w:hAnsi="Calibri"/>
-          <w:lang w:val="en-US"/>
-        </w:rPr>
-        <w:t xml:space="preserve"> always towards the end goal objectives</w:t>
-      </w:r>
-    </w:p>
-    <w:p>
-      <w:pPr>
-        <w:pStyle w:val="ListParagraph"/>
-        <w:numPr>
-          <w:ilvl w:val="0"/>
-          <w:numId w:val="3"/>
-        </w:numPr>
+          <w:b/>
+          <w:bCs/>
+          <w:lang w:val="en-US"/>
+        </w:rPr>
+      </w:pPr>
+      <w:r>
+        <w:rPr>
+          <w:rFonts w:ascii="Calibri" w:hAnsi="Calibri"/>
+          <w:b/>
+          <w:bCs/>
+          <w:lang w:val="en-US"/>
+        </w:rPr>
+        <w:t>Coded the Web App features</w:t>
+      </w:r>
+    </w:p>
+    <w:p>
+      <w:pPr>
+        <w:pStyle w:val="ListParagraph"/>
         <w:spacing w:after="0"/>
         <w:jc w:val="both"/>
         <w:rPr>
@@ -2353,216 +2601,6 @@
           <w:b/>
           <w:lang w:val="en-US"/>
         </w:rPr>
-        <w:t xml:space="preserve">Jun – Jul 2017 </w:t>
-      </w:r>
-      <w:r>
-        <w:rPr>
-          <w:rFonts w:ascii="Calibri" w:hAnsi="Calibri"/>
-          <w:lang w:val="en-US"/>
-        </w:rPr>
-        <w:t>|</w:t>
-      </w:r>
-      <w:r>
-        <w:rPr>
-          <w:rFonts w:ascii="Calibri" w:hAnsi="Calibri"/>
-          <w:b/>
-          <w:lang w:val="en-US"/>
-        </w:rPr>
-        <w:t xml:space="preserve"> </w:t>
-      </w:r>
-      <w:r>
-        <w:rPr>
-          <w:rFonts w:ascii="Calibri" w:hAnsi="Calibri"/>
-          <w:lang w:val="en-US"/>
-        </w:rPr>
-        <w:t>Ruby on Rails W</w:t>
-      </w:r>
-      <w:r>
-        <w:rPr>
-          <w:rFonts w:ascii="Calibri" w:hAnsi="Calibri"/>
-          <w:lang w:val="en-US"/>
-        </w:rPr>
-        <w:t xml:space="preserve">eb Application </w:t>
-      </w:r>
-      <w:r>
-        <w:rPr>
-          <w:rFonts w:ascii="Calibri" w:hAnsi="Calibri"/>
-          <w:lang w:val="en-US"/>
-        </w:rPr>
-        <w:t>to track</w:t>
-      </w:r>
-      <w:r>
-        <w:rPr>
-          <w:rFonts w:ascii="Calibri" w:hAnsi="Calibri"/>
-          <w:lang w:val="en-US"/>
-        </w:rPr>
-        <w:t xml:space="preserve"> solutions health statuses </w:t>
-      </w:r>
-      <w:r>
-        <w:rPr>
-          <w:rFonts w:ascii="Calibri" w:hAnsi="Calibri"/>
-          <w:lang w:val="en-US"/>
-        </w:rPr>
-        <w:t xml:space="preserve">| </w:t>
-      </w:r>
-      <w:r>
-        <w:rPr>
-          <w:rFonts w:ascii="Calibri" w:hAnsi="Calibri"/>
-          <w:b/>
-          <w:lang w:val="en-US"/>
-        </w:rPr>
-        <w:t xml:space="preserve">Cerner </w:t>
-      </w:r>
-      <w:r>
-        <w:rPr>
-          <w:rFonts w:ascii="Calibri" w:hAnsi="Calibri"/>
-          <w:lang w:val="en-US"/>
-        </w:rPr>
-        <w:t xml:space="preserve">| </w:t>
-      </w:r>
-      <w:r>
-        <w:rPr>
-          <w:rFonts w:ascii="Calibri" w:hAnsi="Calibri"/>
-          <w:b/>
-          <w:lang w:val="en-US"/>
-        </w:rPr>
-        <w:t>USA</w:t>
-      </w:r>
-    </w:p>
-    <w:p>
-      <w:pPr>
-        <w:pStyle w:val="ListParagraph"/>
-        <w:numPr>
-          <w:ilvl w:val="1"/>
-          <w:numId w:val="3"/>
-        </w:numPr>
-        <w:spacing w:after="0" w:line="240" w:lineRule="auto"/>
-        <w:jc w:val="both"/>
-        <w:rPr>
-          <w:rFonts w:ascii="Calibri" w:eastAsia="Times New Roman" w:hAnsi="Calibri" w:cs="Times New Roman"/>
-          <w:lang w:val="en-US"/>
-        </w:rPr>
-      </w:pPr>
-      <w:r>
-        <w:rPr>
-          <w:rFonts w:ascii="Calibri" w:eastAsia="Times New Roman" w:hAnsi="Calibri" w:cs="Times New Roman"/>
-          <w:shd w:val="clear" w:color="auto" w:fill="FFFFFF"/>
-          <w:lang w:val="en-US"/>
-        </w:rPr>
-        <w:t>Met with</w:t>
-      </w:r>
-      <w:r>
-        <w:rPr>
-          <w:rFonts w:ascii="Calibri" w:eastAsia="Times New Roman" w:hAnsi="Calibri" w:cs="Times New Roman"/>
-          <w:shd w:val="clear" w:color="auto" w:fill="FFFFFF"/>
-          <w:lang w:val="en-US"/>
-        </w:rPr>
-        <w:t xml:space="preserve"> </w:t>
-      </w:r>
-      <w:r>
-        <w:rPr>
-          <w:rFonts w:ascii="Calibri" w:eastAsia="Times New Roman" w:hAnsi="Calibri" w:cs="Times New Roman"/>
-          <w:shd w:val="clear" w:color="auto" w:fill="FFFFFF"/>
-          <w:lang w:val="en-US"/>
-        </w:rPr>
-        <w:t>stakeholder</w:t>
-      </w:r>
-      <w:r>
-        <w:rPr>
-          <w:rFonts w:ascii="Calibri" w:eastAsia="Times New Roman" w:hAnsi="Calibri" w:cs="Times New Roman"/>
-          <w:shd w:val="clear" w:color="auto" w:fill="FFFFFF"/>
-          <w:lang w:val="en-US"/>
-        </w:rPr>
-        <w:t>s</w:t>
-      </w:r>
-      <w:r>
-        <w:rPr>
-          <w:rFonts w:ascii="Calibri" w:eastAsia="Times New Roman" w:hAnsi="Calibri" w:cs="Times New Roman"/>
-          <w:shd w:val="clear" w:color="auto" w:fill="FFFFFF"/>
-          <w:lang w:val="en-US"/>
-        </w:rPr>
-        <w:t xml:space="preserve"> to Gathered </w:t>
-      </w:r>
-      <w:r>
-        <w:rPr>
-          <w:rFonts w:ascii="Calibri" w:eastAsia="Times New Roman" w:hAnsi="Calibri" w:cs="Times New Roman"/>
-          <w:b/>
-          <w:bCs/>
-          <w:shd w:val="clear" w:color="auto" w:fill="FFFFFF"/>
-          <w:lang w:val="en-US"/>
-        </w:rPr>
-        <w:t>Functional Requirements</w:t>
-      </w:r>
-      <w:r>
-        <w:rPr>
-          <w:rFonts w:ascii="Calibri" w:eastAsia="Times New Roman" w:hAnsi="Calibri" w:cs="Times New Roman"/>
-          <w:shd w:val="clear" w:color="auto" w:fill="FFFFFF"/>
-          <w:lang w:val="en-US"/>
-        </w:rPr>
-        <w:t xml:space="preserve"> to translate them into </w:t>
-      </w:r>
-      <w:r>
-        <w:rPr>
-          <w:rFonts w:ascii="Calibri" w:eastAsia="Times New Roman" w:hAnsi="Calibri" w:cs="Times New Roman"/>
-          <w:b/>
-          <w:bCs/>
-          <w:shd w:val="clear" w:color="auto" w:fill="FFFFFF"/>
-          <w:lang w:val="en-US"/>
-        </w:rPr>
-        <w:t>Technical Requirements</w:t>
-      </w:r>
-      <w:r>
-        <w:rPr>
-          <w:rFonts w:ascii="Calibri" w:eastAsia="Times New Roman" w:hAnsi="Calibri" w:cs="Times New Roman"/>
-          <w:shd w:val="clear" w:color="auto" w:fill="FFFFFF"/>
-          <w:lang w:val="en-US"/>
-        </w:rPr>
-        <w:t>, Stories and Tasks.</w:t>
-      </w:r>
-    </w:p>
-    <w:p>
-      <w:pPr>
-        <w:pStyle w:val="ListParagraph"/>
-        <w:numPr>
-          <w:ilvl w:val="1"/>
-          <w:numId w:val="3"/>
-        </w:numPr>
-        <w:spacing w:after="0"/>
-        <w:jc w:val="both"/>
-        <w:rPr>
-          <w:rFonts w:ascii="Calibri" w:hAnsi="Calibri"/>
-          <w:b/>
-          <w:bCs/>
-          <w:lang w:val="en-US"/>
-        </w:rPr>
-      </w:pPr>
-      <w:r>
-        <w:rPr>
-          <w:rFonts w:ascii="Calibri" w:hAnsi="Calibri"/>
-          <w:b/>
-          <w:bCs/>
-          <w:lang w:val="en-US"/>
-        </w:rPr>
-        <w:t>Coded the Web App features</w:t>
-      </w:r>
-    </w:p>
-    <w:p>
-      <w:pPr>
-        <w:pStyle w:val="ListParagraph"/>
-        <w:spacing w:after="0"/>
-        <w:jc w:val="both"/>
-        <w:rPr>
-          <w:rFonts w:ascii="Calibri" w:hAnsi="Calibri"/>
-          <w:lang w:val="en-US"/>
-        </w:rPr>
-      </w:pPr>
-      <w:r>
-        <w:rPr>
-          <w:rFonts w:ascii="Calibri" w:hAnsi="Calibri"/>
-          <w:b/>
-          <w:lang w:val="en-US"/>
-        </w:rPr>
-        <w:lastRenderedPageBreak/>
         <w:t xml:space="preserve">Aug – </w:t>
       </w:r>
       <w:r>
@@ -4199,8 +4237,6 @@
         </w:rPr>
         <w:t xml:space="preserve"> and Security</w:t>
       </w:r>
-      <w:bookmarkStart w:id="0" w:name="_GoBack"/>
-      <w:bookmarkEnd w:id="0"/>
     </w:p>
     <w:p>
       <w:pPr>
@@ -4750,6 +4786,7 @@
           <w:rFonts w:ascii="Calibri" w:hAnsi="Calibri"/>
           <w:lang w:val="en-US"/>
         </w:rPr>
+        <w:lastRenderedPageBreak/>
         <w:t>React-redux to manage app state</w:t>
       </w:r>
     </w:p>
@@ -4874,7 +4911,6 @@
           <w:b/>
           <w:lang w:val="en-US"/>
         </w:rPr>
-        <w:lastRenderedPageBreak/>
         <w:t>Jun</w:t>
       </w:r>
       <w:r>
@@ -6137,7 +6173,7 @@
   <w:abstractNum w:abstractNumId="6" w15:restartNumberingAfterBreak="0">
     <w:nsid w:val="44374725"/>
     <w:multiLevelType w:val="hybridMultilevel"/>
-    <w:tmpl w:val="1FCC3F88"/>
+    <w:tmpl w:val="D5883A94"/>
     <w:lvl w:ilvl="0" w:tplc="4EBE6084">
       <w:start w:val="1"/>
       <w:numFmt w:val="bullet"/>
@@ -8232,7 +8268,7 @@
 </file>
 
 <file path=customXml/itemProps1.xml><?xml version="1.0" encoding="utf-8"?>
-<ds:datastoreItem xmlns:ds="http://schemas.openxmlformats.org/officeDocument/2006/customXml" ds:itemID="{C8C560C3-40D1-A246-A026-F31988BBF3DA}">
+<ds:datastoreItem xmlns:ds="http://schemas.openxmlformats.org/officeDocument/2006/customXml" ds:itemID="{1E5AA159-C3FF-CA48-9F94-1D071F3BBD53}">
   <ds:schemaRefs>
     <ds:schemaRef ds:uri="http://schemas.openxmlformats.org/officeDocument/2006/bibliography"/>
   </ds:schemaRefs>

</xml_diff>